<commit_message>
Almost done with all problems
</commit_message>
<xml_diff>
--- a/Assignments/Week_3_Assignment.docx
+++ b/Assignments/Week_3_Assignment.docx
@@ -7779,6 +7779,3374 @@
       </m:oMath>
       <w:r>
         <w:t xml:space="preserve">.</w:t>
+      </w:r>
+    </w:p>
+    <w:p>
+      <w:pPr>
+        <w:pStyle w:val="Compact"/>
+        <w:numPr>
+          <w:numId w:val="1020"/>
+          <w:ilvl w:val="1"/>
+        </w:numPr>
+      </w:pPr>
+      <w:r>
+        <w:t xml:space="preserve">non-linear associations</w:t>
+      </w:r>
+    </w:p>
+    <w:p>
+      <w:pPr>
+        <w:pStyle w:val="SourceCode"/>
+      </w:pPr>
+      <w:r>
+        <w:rPr>
+          <w:rStyle w:val="NormalTok"/>
+        </w:rPr>
+        <w:t xml:space="preserve">covs &lt;-</w:t>
+      </w:r>
+      <w:r>
+        <w:rPr>
+          <w:rStyle w:val="StringTok"/>
+        </w:rPr>
+        <w:t xml:space="preserve"> </w:t>
+      </w:r>
+      <w:r>
+        <w:rPr>
+          <w:rStyle w:val="KeywordTok"/>
+        </w:rPr>
+        <w:t xml:space="preserve">paste</w:t>
+      </w:r>
+      <w:r>
+        <w:rPr>
+          <w:rStyle w:val="NormalTok"/>
+        </w:rPr>
+        <w:t xml:space="preserve">(</w:t>
+      </w:r>
+      <w:r>
+        <w:rPr>
+          <w:rStyle w:val="KeywordTok"/>
+        </w:rPr>
+        <w:t xml:space="preserve">names</w:t>
+      </w:r>
+      <w:r>
+        <w:rPr>
+          <w:rStyle w:val="NormalTok"/>
+        </w:rPr>
+        <w:t xml:space="preserve">(Boston)[-</w:t>
+      </w:r>
+      <w:r>
+        <w:rPr>
+          <w:rStyle w:val="KeywordTok"/>
+        </w:rPr>
+        <w:t xml:space="preserve">c</w:t>
+      </w:r>
+      <w:r>
+        <w:rPr>
+          <w:rStyle w:val="NormalTok"/>
+        </w:rPr>
+        <w:t xml:space="preserve">(</w:t>
+      </w:r>
+      <w:r>
+        <w:rPr>
+          <w:rStyle w:val="DecValTok"/>
+        </w:rPr>
+        <w:t xml:space="preserve">1</w:t>
+      </w:r>
+      <w:r>
+        <w:rPr>
+          <w:rStyle w:val="NormalTok"/>
+        </w:rPr>
+        <w:t xml:space="preserve">, </w:t>
+      </w:r>
+      <w:r>
+        <w:rPr>
+          <w:rStyle w:val="DecValTok"/>
+        </w:rPr>
+        <w:t xml:space="preserve">4</w:t>
+      </w:r>
+      <w:r>
+        <w:rPr>
+          <w:rStyle w:val="NormalTok"/>
+        </w:rPr>
+        <w:t xml:space="preserve">)], </w:t>
+      </w:r>
+      <w:r>
+        <w:br w:type="textWrapping"/>
+      </w:r>
+      <w:r>
+        <w:rPr>
+          <w:rStyle w:val="NormalTok"/>
+        </w:rPr>
+        <w:t xml:space="preserve"> </w:t>
+      </w:r>
+      <w:r>
+        <w:rPr>
+          <w:rStyle w:val="NormalTok"/>
+        </w:rPr>
+        <w:t xml:space="preserve"> </w:t>
+      </w:r>
+      <w:r>
+        <w:rPr>
+          <w:rStyle w:val="NormalTok"/>
+        </w:rPr>
+        <w:t xml:space="preserve"> </w:t>
+      </w:r>
+      <w:r>
+        <w:rPr>
+          <w:rStyle w:val="NormalTok"/>
+        </w:rPr>
+        <w:t xml:space="preserve"> </w:t>
+      </w:r>
+      <w:r>
+        <w:rPr>
+          <w:rStyle w:val="NormalTok"/>
+        </w:rPr>
+        <w:t xml:space="preserve"> </w:t>
+      </w:r>
+      <w:r>
+        <w:rPr>
+          <w:rStyle w:val="NormalTok"/>
+        </w:rPr>
+        <w:t xml:space="preserve"> </w:t>
+      </w:r>
+      <w:r>
+        <w:rPr>
+          <w:rStyle w:val="NormalTok"/>
+        </w:rPr>
+        <w:t xml:space="preserve"> </w:t>
+      </w:r>
+      <w:r>
+        <w:rPr>
+          <w:rStyle w:val="NormalTok"/>
+        </w:rPr>
+        <w:t xml:space="preserve"> </w:t>
+      </w:r>
+      <w:r>
+        <w:rPr>
+          <w:rStyle w:val="NormalTok"/>
+        </w:rPr>
+        <w:t xml:space="preserve"> </w:t>
+      </w:r>
+      <w:r>
+        <w:rPr>
+          <w:rStyle w:val="NormalTok"/>
+        </w:rPr>
+        <w:t xml:space="preserve"> </w:t>
+      </w:r>
+      <w:r>
+        <w:rPr>
+          <w:rStyle w:val="NormalTok"/>
+        </w:rPr>
+        <w:t xml:space="preserve"> </w:t>
+      </w:r>
+      <w:r>
+        <w:rPr>
+          <w:rStyle w:val="NormalTok"/>
+        </w:rPr>
+        <w:t xml:space="preserve"> </w:t>
+      </w:r>
+      <w:r>
+        <w:rPr>
+          <w:rStyle w:val="NormalTok"/>
+        </w:rPr>
+        <w:t xml:space="preserve"> </w:t>
+      </w:r>
+      <w:r>
+        <w:rPr>
+          <w:rStyle w:val="NormalTok"/>
+        </w:rPr>
+        <w:t xml:space="preserve"> </w:t>
+      </w:r>
+      <w:r>
+        <w:rPr>
+          <w:rStyle w:val="KeywordTok"/>
+        </w:rPr>
+        <w:t xml:space="preserve">paste0</w:t>
+      </w:r>
+      <w:r>
+        <w:rPr>
+          <w:rStyle w:val="NormalTok"/>
+        </w:rPr>
+        <w:t xml:space="preserve">(</w:t>
+      </w:r>
+      <w:r>
+        <w:rPr>
+          <w:rStyle w:val="StringTok"/>
+        </w:rPr>
+        <w:t xml:space="preserve">"poly("</w:t>
+      </w:r>
+      <w:r>
+        <w:rPr>
+          <w:rStyle w:val="NormalTok"/>
+        </w:rPr>
+        <w:t xml:space="preserve">, </w:t>
+      </w:r>
+      <w:r>
+        <w:rPr>
+          <w:rStyle w:val="KeywordTok"/>
+        </w:rPr>
+        <w:t xml:space="preserve">names</w:t>
+      </w:r>
+      <w:r>
+        <w:rPr>
+          <w:rStyle w:val="NormalTok"/>
+        </w:rPr>
+        <w:t xml:space="preserve">(Boston)[-</w:t>
+      </w:r>
+      <w:r>
+        <w:rPr>
+          <w:rStyle w:val="KeywordTok"/>
+        </w:rPr>
+        <w:t xml:space="preserve">c</w:t>
+      </w:r>
+      <w:r>
+        <w:rPr>
+          <w:rStyle w:val="NormalTok"/>
+        </w:rPr>
+        <w:t xml:space="preserve">(</w:t>
+      </w:r>
+      <w:r>
+        <w:rPr>
+          <w:rStyle w:val="DecValTok"/>
+        </w:rPr>
+        <w:t xml:space="preserve">1</w:t>
+      </w:r>
+      <w:r>
+        <w:rPr>
+          <w:rStyle w:val="NormalTok"/>
+        </w:rPr>
+        <w:t xml:space="preserve">, </w:t>
+      </w:r>
+      <w:r>
+        <w:rPr>
+          <w:rStyle w:val="DecValTok"/>
+        </w:rPr>
+        <w:t xml:space="preserve">4</w:t>
+      </w:r>
+      <w:r>
+        <w:rPr>
+          <w:rStyle w:val="NormalTok"/>
+        </w:rPr>
+        <w:t xml:space="preserve">)], </w:t>
+      </w:r>
+      <w:r>
+        <w:rPr>
+          <w:rStyle w:val="StringTok"/>
+        </w:rPr>
+        <w:t xml:space="preserve">", 3)"</w:t>
+      </w:r>
+      <w:r>
+        <w:rPr>
+          <w:rStyle w:val="NormalTok"/>
+        </w:rPr>
+        <w:t xml:space="preserve">),</w:t>
+      </w:r>
+      <w:r>
+        <w:br w:type="textWrapping"/>
+      </w:r>
+      <w:r>
+        <w:rPr>
+          <w:rStyle w:val="NormalTok"/>
+        </w:rPr>
+        <w:t xml:space="preserve"> </w:t>
+      </w:r>
+      <w:r>
+        <w:rPr>
+          <w:rStyle w:val="NormalTok"/>
+        </w:rPr>
+        <w:t xml:space="preserve"> </w:t>
+      </w:r>
+      <w:r>
+        <w:rPr>
+          <w:rStyle w:val="NormalTok"/>
+        </w:rPr>
+        <w:t xml:space="preserve"> </w:t>
+      </w:r>
+      <w:r>
+        <w:rPr>
+          <w:rStyle w:val="NormalTok"/>
+        </w:rPr>
+        <w:t xml:space="preserve"> </w:t>
+      </w:r>
+      <w:r>
+        <w:rPr>
+          <w:rStyle w:val="NormalTok"/>
+        </w:rPr>
+        <w:t xml:space="preserve"> </w:t>
+      </w:r>
+      <w:r>
+        <w:rPr>
+          <w:rStyle w:val="NormalTok"/>
+        </w:rPr>
+        <w:t xml:space="preserve"> </w:t>
+      </w:r>
+      <w:r>
+        <w:rPr>
+          <w:rStyle w:val="NormalTok"/>
+        </w:rPr>
+        <w:t xml:space="preserve"> </w:t>
+      </w:r>
+      <w:r>
+        <w:rPr>
+          <w:rStyle w:val="NormalTok"/>
+        </w:rPr>
+        <w:t xml:space="preserve"> </w:t>
+      </w:r>
+      <w:r>
+        <w:rPr>
+          <w:rStyle w:val="NormalTok"/>
+        </w:rPr>
+        <w:t xml:space="preserve"> </w:t>
+      </w:r>
+      <w:r>
+        <w:rPr>
+          <w:rStyle w:val="NormalTok"/>
+        </w:rPr>
+        <w:t xml:space="preserve"> </w:t>
+      </w:r>
+      <w:r>
+        <w:rPr>
+          <w:rStyle w:val="NormalTok"/>
+        </w:rPr>
+        <w:t xml:space="preserve"> </w:t>
+      </w:r>
+      <w:r>
+        <w:rPr>
+          <w:rStyle w:val="NormalTok"/>
+        </w:rPr>
+        <w:t xml:space="preserve"> </w:t>
+      </w:r>
+      <w:r>
+        <w:rPr>
+          <w:rStyle w:val="NormalTok"/>
+        </w:rPr>
+        <w:t xml:space="preserve"> </w:t>
+      </w:r>
+      <w:r>
+        <w:rPr>
+          <w:rStyle w:val="NormalTok"/>
+        </w:rPr>
+        <w:t xml:space="preserve"> </w:t>
+      </w:r>
+      <w:r>
+        <w:rPr>
+          <w:rStyle w:val="DataTypeTok"/>
+        </w:rPr>
+        <w:t xml:space="preserve">sep =</w:t>
+      </w:r>
+      <w:r>
+        <w:rPr>
+          <w:rStyle w:val="NormalTok"/>
+        </w:rPr>
+        <w:t xml:space="preserve"> </w:t>
+      </w:r>
+      <w:r>
+        <w:rPr>
+          <w:rStyle w:val="StringTok"/>
+        </w:rPr>
+        <w:t xml:space="preserve">"+"</w:t>
+      </w:r>
+      <w:r>
+        <w:rPr>
+          <w:rStyle w:val="NormalTok"/>
+        </w:rPr>
+        <w:t xml:space="preserve">)</w:t>
+      </w:r>
+      <w:r>
+        <w:br w:type="textWrapping"/>
+      </w:r>
+      <w:r>
+        <w:br w:type="textWrapping"/>
+      </w:r>
+      <w:r>
+        <w:rPr>
+          <w:rStyle w:val="NormalTok"/>
+        </w:rPr>
+        <w:t xml:space="preserve">models_poly3 &lt;-</w:t>
+      </w:r>
+      <w:r>
+        <w:rPr>
+          <w:rStyle w:val="StringTok"/>
+        </w:rPr>
+        <w:t xml:space="preserve"> </w:t>
+      </w:r>
+      <w:r>
+        <w:rPr>
+          <w:rStyle w:val="KeywordTok"/>
+        </w:rPr>
+        <w:t xml:space="preserve">lapply</w:t>
+      </w:r>
+      <w:r>
+        <w:rPr>
+          <w:rStyle w:val="NormalTok"/>
+        </w:rPr>
+        <w:t xml:space="preserve">(</w:t>
+      </w:r>
+      <w:r>
+        <w:rPr>
+          <w:rStyle w:val="KeywordTok"/>
+        </w:rPr>
+        <w:t xml:space="preserve">paste</w:t>
+      </w:r>
+      <w:r>
+        <w:rPr>
+          <w:rStyle w:val="NormalTok"/>
+        </w:rPr>
+        <w:t xml:space="preserve">(</w:t>
+      </w:r>
+      <w:r>
+        <w:rPr>
+          <w:rStyle w:val="StringTok"/>
+        </w:rPr>
+        <w:t xml:space="preserve">"crim"</w:t>
+      </w:r>
+      <w:r>
+        <w:rPr>
+          <w:rStyle w:val="NormalTok"/>
+        </w:rPr>
+        <w:t xml:space="preserve">, covs, </w:t>
+      </w:r>
+      <w:r>
+        <w:rPr>
+          <w:rStyle w:val="DataTypeTok"/>
+        </w:rPr>
+        <w:t xml:space="preserve">sep =</w:t>
+      </w:r>
+      <w:r>
+        <w:rPr>
+          <w:rStyle w:val="NormalTok"/>
+        </w:rPr>
+        <w:t xml:space="preserve"> </w:t>
+      </w:r>
+      <w:r>
+        <w:rPr>
+          <w:rStyle w:val="StringTok"/>
+        </w:rPr>
+        <w:t xml:space="preserve">"~"</w:t>
+      </w:r>
+      <w:r>
+        <w:rPr>
+          <w:rStyle w:val="NormalTok"/>
+        </w:rPr>
+        <w:t xml:space="preserve">), formula)</w:t>
+      </w:r>
+      <w:r>
+        <w:br w:type="textWrapping"/>
+      </w:r>
+      <w:r>
+        <w:br w:type="textWrapping"/>
+      </w:r>
+      <w:r>
+        <w:rPr>
+          <w:rStyle w:val="NormalTok"/>
+        </w:rPr>
+        <w:t xml:space="preserve">res_models_poly3 &lt;-</w:t>
+      </w:r>
+      <w:r>
+        <w:rPr>
+          <w:rStyle w:val="StringTok"/>
+        </w:rPr>
+        <w:t xml:space="preserve"> </w:t>
+      </w:r>
+      <w:r>
+        <w:rPr>
+          <w:rStyle w:val="KeywordTok"/>
+        </w:rPr>
+        <w:t xml:space="preserve">lapply</w:t>
+      </w:r>
+      <w:r>
+        <w:rPr>
+          <w:rStyle w:val="NormalTok"/>
+        </w:rPr>
+        <w:t xml:space="preserve">(models_poly3, function(x) {</w:t>
+      </w:r>
+      <w:r>
+        <w:rPr>
+          <w:rStyle w:val="KeywordTok"/>
+        </w:rPr>
+        <w:t xml:space="preserve">summary</w:t>
+      </w:r>
+      <w:r>
+        <w:rPr>
+          <w:rStyle w:val="NormalTok"/>
+        </w:rPr>
+        <w:t xml:space="preserve">(</w:t>
+      </w:r>
+      <w:r>
+        <w:rPr>
+          <w:rStyle w:val="KeywordTok"/>
+        </w:rPr>
+        <w:t xml:space="preserve">lm</w:t>
+      </w:r>
+      <w:r>
+        <w:rPr>
+          <w:rStyle w:val="NormalTok"/>
+        </w:rPr>
+        <w:t xml:space="preserve">(</w:t>
+      </w:r>
+      <w:r>
+        <w:rPr>
+          <w:rStyle w:val="DataTypeTok"/>
+        </w:rPr>
+        <w:t xml:space="preserve">formula =</w:t>
+      </w:r>
+      <w:r>
+        <w:rPr>
+          <w:rStyle w:val="NormalTok"/>
+        </w:rPr>
+        <w:t xml:space="preserve"> </w:t>
+      </w:r>
+      <w:r>
+        <w:rPr>
+          <w:rStyle w:val="NormalTok"/>
+        </w:rPr>
+        <w:t xml:space="preserve">x, </w:t>
+      </w:r>
+      <w:r>
+        <w:rPr>
+          <w:rStyle w:val="DataTypeTok"/>
+        </w:rPr>
+        <w:t xml:space="preserve">data =</w:t>
+      </w:r>
+      <w:r>
+        <w:rPr>
+          <w:rStyle w:val="NormalTok"/>
+        </w:rPr>
+        <w:t xml:space="preserve"> </w:t>
+      </w:r>
+      <w:r>
+        <w:rPr>
+          <w:rStyle w:val="NormalTok"/>
+        </w:rPr>
+        <w:t xml:space="preserve">Boston))})</w:t>
+      </w:r>
+      <w:r>
+        <w:br w:type="textWrapping"/>
+      </w:r>
+      <w:r>
+        <w:br w:type="textWrapping"/>
+      </w:r>
+      <w:r>
+        <w:rPr>
+          <w:rStyle w:val="KeywordTok"/>
+        </w:rPr>
+        <w:t xml:space="preserve">names</w:t>
+      </w:r>
+      <w:r>
+        <w:rPr>
+          <w:rStyle w:val="NormalTok"/>
+        </w:rPr>
+        <w:t xml:space="preserve">(res_models_poly3) &lt;-</w:t>
+      </w:r>
+      <w:r>
+        <w:rPr>
+          <w:rStyle w:val="StringTok"/>
+        </w:rPr>
+        <w:t xml:space="preserve"> </w:t>
+      </w:r>
+      <w:r>
+        <w:rPr>
+          <w:rStyle w:val="KeywordTok"/>
+        </w:rPr>
+        <w:t xml:space="preserve">paste</w:t>
+      </w:r>
+      <w:r>
+        <w:rPr>
+          <w:rStyle w:val="NormalTok"/>
+        </w:rPr>
+        <w:t xml:space="preserve">(</w:t>
+      </w:r>
+      <w:r>
+        <w:rPr>
+          <w:rStyle w:val="StringTok"/>
+        </w:rPr>
+        <w:t xml:space="preserve">"crim"</w:t>
+      </w:r>
+      <w:r>
+        <w:rPr>
+          <w:rStyle w:val="NormalTok"/>
+        </w:rPr>
+        <w:t xml:space="preserve">, covs, </w:t>
+      </w:r>
+      <w:r>
+        <w:rPr>
+          <w:rStyle w:val="DataTypeTok"/>
+        </w:rPr>
+        <w:t xml:space="preserve">sep =</w:t>
+      </w:r>
+      <w:r>
+        <w:rPr>
+          <w:rStyle w:val="NormalTok"/>
+        </w:rPr>
+        <w:t xml:space="preserve"> </w:t>
+      </w:r>
+      <w:r>
+        <w:rPr>
+          <w:rStyle w:val="StringTok"/>
+        </w:rPr>
+        <w:t xml:space="preserve">"~"</w:t>
+      </w:r>
+      <w:r>
+        <w:rPr>
+          <w:rStyle w:val="NormalTok"/>
+        </w:rPr>
+        <w:t xml:space="preserve">)</w:t>
+      </w:r>
+      <w:r>
+        <w:br w:type="textWrapping"/>
+      </w:r>
+      <w:r>
+        <w:br w:type="textWrapping"/>
+      </w:r>
+      <w:r>
+        <w:rPr>
+          <w:rStyle w:val="NormalTok"/>
+        </w:rPr>
+        <w:t xml:space="preserve">res_models_poly3</w:t>
+      </w:r>
+    </w:p>
+    <w:p>
+      <w:pPr>
+        <w:pStyle w:val="SourceCode"/>
+      </w:pPr>
+      <w:r>
+        <w:rPr>
+          <w:rStyle w:val="VerbatimChar"/>
+        </w:rPr>
+        <w:t xml:space="preserve">## $`crim~zn+poly(zn, 3)`</w:t>
+      </w:r>
+      <w:r>
+        <w:br w:type="textWrapping"/>
+      </w:r>
+      <w:r>
+        <w:rPr>
+          <w:rStyle w:val="VerbatimChar"/>
+        </w:rPr>
+        <w:t xml:space="preserve">## </w:t>
+      </w:r>
+      <w:r>
+        <w:br w:type="textWrapping"/>
+      </w:r>
+      <w:r>
+        <w:rPr>
+          <w:rStyle w:val="VerbatimChar"/>
+        </w:rPr>
+        <w:t xml:space="preserve">## Call:</w:t>
+      </w:r>
+      <w:r>
+        <w:br w:type="textWrapping"/>
+      </w:r>
+      <w:r>
+        <w:rPr>
+          <w:rStyle w:val="VerbatimChar"/>
+        </w:rPr>
+        <w:t xml:space="preserve">## lm(formula = x, data = Boston)</w:t>
+      </w:r>
+      <w:r>
+        <w:br w:type="textWrapping"/>
+      </w:r>
+      <w:r>
+        <w:rPr>
+          <w:rStyle w:val="VerbatimChar"/>
+        </w:rPr>
+        <w:t xml:space="preserve">## </w:t>
+      </w:r>
+      <w:r>
+        <w:br w:type="textWrapping"/>
+      </w:r>
+      <w:r>
+        <w:rPr>
+          <w:rStyle w:val="VerbatimChar"/>
+        </w:rPr>
+        <w:t xml:space="preserve">## Residuals:</w:t>
+      </w:r>
+      <w:r>
+        <w:br w:type="textWrapping"/>
+      </w:r>
+      <w:r>
+        <w:rPr>
+          <w:rStyle w:val="VerbatimChar"/>
+        </w:rPr>
+        <w:t xml:space="preserve">##    Min     1Q Median     3Q    Max </w:t>
+      </w:r>
+      <w:r>
+        <w:br w:type="textWrapping"/>
+      </w:r>
+      <w:r>
+        <w:rPr>
+          <w:rStyle w:val="VerbatimChar"/>
+        </w:rPr>
+        <w:t xml:space="preserve">## -4.821 -4.614 -1.294  0.473 84.130 </w:t>
+      </w:r>
+      <w:r>
+        <w:br w:type="textWrapping"/>
+      </w:r>
+      <w:r>
+        <w:rPr>
+          <w:rStyle w:val="VerbatimChar"/>
+        </w:rPr>
+        <w:t xml:space="preserve">## </w:t>
+      </w:r>
+      <w:r>
+        <w:br w:type="textWrapping"/>
+      </w:r>
+      <w:r>
+        <w:rPr>
+          <w:rStyle w:val="VerbatimChar"/>
+        </w:rPr>
+        <w:t xml:space="preserve">## Coefficients: (1 not defined because of singularities)</w:t>
+      </w:r>
+      <w:r>
+        <w:br w:type="textWrapping"/>
+      </w:r>
+      <w:r>
+        <w:rPr>
+          <w:rStyle w:val="VerbatimChar"/>
+        </w:rPr>
+        <w:t xml:space="preserve">##               Estimate Std. Error t value Pr(&gt;|t|)    </w:t>
+      </w:r>
+      <w:r>
+        <w:br w:type="textWrapping"/>
+      </w:r>
+      <w:r>
+        <w:rPr>
+          <w:rStyle w:val="VerbatimChar"/>
+        </w:rPr>
+        <w:t xml:space="preserve">## (Intercept)    4.45369    0.41410  10.755  &lt; 2e-16 ***</w:t>
+      </w:r>
+      <w:r>
+        <w:br w:type="textWrapping"/>
+      </w:r>
+      <w:r>
+        <w:rPr>
+          <w:rStyle w:val="VerbatimChar"/>
+        </w:rPr>
+        <w:t xml:space="preserve">## zn            -0.07393    0.01597  -4.628  4.7e-06 ***</w:t>
+      </w:r>
+      <w:r>
+        <w:br w:type="textWrapping"/>
+      </w:r>
+      <w:r>
+        <w:rPr>
+          <w:rStyle w:val="VerbatimChar"/>
+        </w:rPr>
+        <w:t xml:space="preserve">## poly(zn, 3)1        NA         NA      NA       NA    </w:t>
+      </w:r>
+      <w:r>
+        <w:br w:type="textWrapping"/>
+      </w:r>
+      <w:r>
+        <w:rPr>
+          <w:rStyle w:val="VerbatimChar"/>
+        </w:rPr>
+        <w:t xml:space="preserve">## poly(zn, 3)2  23.93983    8.37221   2.859  0.00442 ** </w:t>
+      </w:r>
+      <w:r>
+        <w:br w:type="textWrapping"/>
+      </w:r>
+      <w:r>
+        <w:rPr>
+          <w:rStyle w:val="VerbatimChar"/>
+        </w:rPr>
+        <w:t xml:space="preserve">## poly(zn, 3)3 -10.07187    8.37221  -1.203  0.22954    </w:t>
+      </w:r>
+      <w:r>
+        <w:br w:type="textWrapping"/>
+      </w:r>
+      <w:r>
+        <w:rPr>
+          <w:rStyle w:val="VerbatimChar"/>
+        </w:rPr>
+        <w:t xml:space="preserve">## ---</w:t>
+      </w:r>
+      <w:r>
+        <w:br w:type="textWrapping"/>
+      </w:r>
+      <w:r>
+        <w:rPr>
+          <w:rStyle w:val="VerbatimChar"/>
+        </w:rPr>
+        <w:t xml:space="preserve">## Signif. codes:  0 '***' 0.001 '**' 0.01 '*' 0.05 '.' 0.1 ' ' 1</w:t>
+      </w:r>
+      <w:r>
+        <w:br w:type="textWrapping"/>
+      </w:r>
+      <w:r>
+        <w:rPr>
+          <w:rStyle w:val="VerbatimChar"/>
+        </w:rPr>
+        <w:t xml:space="preserve">## </w:t>
+      </w:r>
+      <w:r>
+        <w:br w:type="textWrapping"/>
+      </w:r>
+      <w:r>
+        <w:rPr>
+          <w:rStyle w:val="VerbatimChar"/>
+        </w:rPr>
+        <w:t xml:space="preserve">## Residual standard error: 8.372 on 502 degrees of freedom</w:t>
+      </w:r>
+      <w:r>
+        <w:br w:type="textWrapping"/>
+      </w:r>
+      <w:r>
+        <w:rPr>
+          <w:rStyle w:val="VerbatimChar"/>
+        </w:rPr>
+        <w:t xml:space="preserve">## Multiple R-squared:  0.05824,    Adjusted R-squared:  0.05261 </w:t>
+      </w:r>
+      <w:r>
+        <w:br w:type="textWrapping"/>
+      </w:r>
+      <w:r>
+        <w:rPr>
+          <w:rStyle w:val="VerbatimChar"/>
+        </w:rPr>
+        <w:t xml:space="preserve">## F-statistic: 10.35 on 3 and 502 DF,  p-value: 1.281e-06</w:t>
+      </w:r>
+      <w:r>
+        <w:br w:type="textWrapping"/>
+      </w:r>
+      <w:r>
+        <w:rPr>
+          <w:rStyle w:val="VerbatimChar"/>
+        </w:rPr>
+        <w:t xml:space="preserve">## </w:t>
+      </w:r>
+      <w:r>
+        <w:br w:type="textWrapping"/>
+      </w:r>
+      <w:r>
+        <w:rPr>
+          <w:rStyle w:val="VerbatimChar"/>
+        </w:rPr>
+        <w:t xml:space="preserve">## </w:t>
+      </w:r>
+      <w:r>
+        <w:br w:type="textWrapping"/>
+      </w:r>
+      <w:r>
+        <w:rPr>
+          <w:rStyle w:val="VerbatimChar"/>
+        </w:rPr>
+        <w:t xml:space="preserve">## $`crim~indus+poly(indus, 3)`</w:t>
+      </w:r>
+      <w:r>
+        <w:br w:type="textWrapping"/>
+      </w:r>
+      <w:r>
+        <w:rPr>
+          <w:rStyle w:val="VerbatimChar"/>
+        </w:rPr>
+        <w:t xml:space="preserve">## </w:t>
+      </w:r>
+      <w:r>
+        <w:br w:type="textWrapping"/>
+      </w:r>
+      <w:r>
+        <w:rPr>
+          <w:rStyle w:val="VerbatimChar"/>
+        </w:rPr>
+        <w:t xml:space="preserve">## Call:</w:t>
+      </w:r>
+      <w:r>
+        <w:br w:type="textWrapping"/>
+      </w:r>
+      <w:r>
+        <w:rPr>
+          <w:rStyle w:val="VerbatimChar"/>
+        </w:rPr>
+        <w:t xml:space="preserve">## lm(formula = x, data = Boston)</w:t>
+      </w:r>
+      <w:r>
+        <w:br w:type="textWrapping"/>
+      </w:r>
+      <w:r>
+        <w:rPr>
+          <w:rStyle w:val="VerbatimChar"/>
+        </w:rPr>
+        <w:t xml:space="preserve">## </w:t>
+      </w:r>
+      <w:r>
+        <w:br w:type="textWrapping"/>
+      </w:r>
+      <w:r>
+        <w:rPr>
+          <w:rStyle w:val="VerbatimChar"/>
+        </w:rPr>
+        <w:t xml:space="preserve">## Residuals:</w:t>
+      </w:r>
+      <w:r>
+        <w:br w:type="textWrapping"/>
+      </w:r>
+      <w:r>
+        <w:rPr>
+          <w:rStyle w:val="VerbatimChar"/>
+        </w:rPr>
+        <w:t xml:space="preserve">##    Min     1Q Median     3Q    Max </w:t>
+      </w:r>
+      <w:r>
+        <w:br w:type="textWrapping"/>
+      </w:r>
+      <w:r>
+        <w:rPr>
+          <w:rStyle w:val="VerbatimChar"/>
+        </w:rPr>
+        <w:t xml:space="preserve">## -8.278 -2.514  0.054  0.764 79.713 </w:t>
+      </w:r>
+      <w:r>
+        <w:br w:type="textWrapping"/>
+      </w:r>
+      <w:r>
+        <w:rPr>
+          <w:rStyle w:val="VerbatimChar"/>
+        </w:rPr>
+        <w:t xml:space="preserve">## </w:t>
+      </w:r>
+      <w:r>
+        <w:br w:type="textWrapping"/>
+      </w:r>
+      <w:r>
+        <w:rPr>
+          <w:rStyle w:val="VerbatimChar"/>
+        </w:rPr>
+        <w:t xml:space="preserve">## Coefficients: (1 not defined because of singularities)</w:t>
+      </w:r>
+      <w:r>
+        <w:br w:type="textWrapping"/>
+      </w:r>
+      <w:r>
+        <w:rPr>
+          <w:rStyle w:val="VerbatimChar"/>
+        </w:rPr>
+        <w:t xml:space="preserve">##                  Estimate Std. Error t value Pr(&gt;|t|)    </w:t>
+      </w:r>
+      <w:r>
+        <w:br w:type="textWrapping"/>
+      </w:r>
+      <w:r>
+        <w:rPr>
+          <w:rStyle w:val="VerbatimChar"/>
+        </w:rPr>
+        <w:t xml:space="preserve">## (Intercept)      -2.06374    0.62964  -3.278  0.00112 ** </w:t>
+      </w:r>
+      <w:r>
+        <w:br w:type="textWrapping"/>
+      </w:r>
+      <w:r>
+        <w:rPr>
+          <w:rStyle w:val="VerbatimChar"/>
+        </w:rPr>
+        <w:t xml:space="preserve">## indus             0.50978    0.04815  10.587  &lt; 2e-16 ***</w:t>
+      </w:r>
+      <w:r>
+        <w:br w:type="textWrapping"/>
+      </w:r>
+      <w:r>
+        <w:rPr>
+          <w:rStyle w:val="VerbatimChar"/>
+        </w:rPr>
+        <w:t xml:space="preserve">## poly(indus, 3)1        NA         NA      NA       NA    </w:t>
+      </w:r>
+      <w:r>
+        <w:br w:type="textWrapping"/>
+      </w:r>
+      <w:r>
+        <w:rPr>
+          <w:rStyle w:val="VerbatimChar"/>
+        </w:rPr>
+        <w:t xml:space="preserve">## poly(indus, 3)2 -24.39480    7.42312  -3.286  0.00109 ** </w:t>
+      </w:r>
+      <w:r>
+        <w:br w:type="textWrapping"/>
+      </w:r>
+      <w:r>
+        <w:rPr>
+          <w:rStyle w:val="VerbatimChar"/>
+        </w:rPr>
+        <w:t xml:space="preserve">## poly(indus, 3)3 -54.12976    7.42312  -7.292  1.2e-12 ***</w:t>
+      </w:r>
+      <w:r>
+        <w:br w:type="textWrapping"/>
+      </w:r>
+      <w:r>
+        <w:rPr>
+          <w:rStyle w:val="VerbatimChar"/>
+        </w:rPr>
+        <w:t xml:space="preserve">## ---</w:t>
+      </w:r>
+      <w:r>
+        <w:br w:type="textWrapping"/>
+      </w:r>
+      <w:r>
+        <w:rPr>
+          <w:rStyle w:val="VerbatimChar"/>
+        </w:rPr>
+        <w:t xml:space="preserve">## Signif. codes:  0 '***' 0.001 '**' 0.01 '*' 0.05 '.' 0.1 ' ' 1</w:t>
+      </w:r>
+      <w:r>
+        <w:br w:type="textWrapping"/>
+      </w:r>
+      <w:r>
+        <w:rPr>
+          <w:rStyle w:val="VerbatimChar"/>
+        </w:rPr>
+        <w:t xml:space="preserve">## </w:t>
+      </w:r>
+      <w:r>
+        <w:br w:type="textWrapping"/>
+      </w:r>
+      <w:r>
+        <w:rPr>
+          <w:rStyle w:val="VerbatimChar"/>
+        </w:rPr>
+        <w:t xml:space="preserve">## Residual standard error: 7.423 on 502 degrees of freedom</w:t>
+      </w:r>
+      <w:r>
+        <w:br w:type="textWrapping"/>
+      </w:r>
+      <w:r>
+        <w:rPr>
+          <w:rStyle w:val="VerbatimChar"/>
+        </w:rPr>
+        <w:t xml:space="preserve">## Multiple R-squared:  0.2597, Adjusted R-squared:  0.2552 </w:t>
+      </w:r>
+      <w:r>
+        <w:br w:type="textWrapping"/>
+      </w:r>
+      <w:r>
+        <w:rPr>
+          <w:rStyle w:val="VerbatimChar"/>
+        </w:rPr>
+        <w:t xml:space="preserve">## F-statistic: 58.69 on 3 and 502 DF,  p-value: &lt; 2.2e-16</w:t>
+      </w:r>
+      <w:r>
+        <w:br w:type="textWrapping"/>
+      </w:r>
+      <w:r>
+        <w:rPr>
+          <w:rStyle w:val="VerbatimChar"/>
+        </w:rPr>
+        <w:t xml:space="preserve">## </w:t>
+      </w:r>
+      <w:r>
+        <w:br w:type="textWrapping"/>
+      </w:r>
+      <w:r>
+        <w:rPr>
+          <w:rStyle w:val="VerbatimChar"/>
+        </w:rPr>
+        <w:t xml:space="preserve">## </w:t>
+      </w:r>
+      <w:r>
+        <w:br w:type="textWrapping"/>
+      </w:r>
+      <w:r>
+        <w:rPr>
+          <w:rStyle w:val="VerbatimChar"/>
+        </w:rPr>
+        <w:t xml:space="preserve">## $`crim~nox+poly(nox, 3)`</w:t>
+      </w:r>
+      <w:r>
+        <w:br w:type="textWrapping"/>
+      </w:r>
+      <w:r>
+        <w:rPr>
+          <w:rStyle w:val="VerbatimChar"/>
+        </w:rPr>
+        <w:t xml:space="preserve">## </w:t>
+      </w:r>
+      <w:r>
+        <w:br w:type="textWrapping"/>
+      </w:r>
+      <w:r>
+        <w:rPr>
+          <w:rStyle w:val="VerbatimChar"/>
+        </w:rPr>
+        <w:t xml:space="preserve">## Call:</w:t>
+      </w:r>
+      <w:r>
+        <w:br w:type="textWrapping"/>
+      </w:r>
+      <w:r>
+        <w:rPr>
+          <w:rStyle w:val="VerbatimChar"/>
+        </w:rPr>
+        <w:t xml:space="preserve">## lm(formula = x, data = Boston)</w:t>
+      </w:r>
+      <w:r>
+        <w:br w:type="textWrapping"/>
+      </w:r>
+      <w:r>
+        <w:rPr>
+          <w:rStyle w:val="VerbatimChar"/>
+        </w:rPr>
+        <w:t xml:space="preserve">## </w:t>
+      </w:r>
+      <w:r>
+        <w:br w:type="textWrapping"/>
+      </w:r>
+      <w:r>
+        <w:rPr>
+          <w:rStyle w:val="VerbatimChar"/>
+        </w:rPr>
+        <w:t xml:space="preserve">## Residuals:</w:t>
+      </w:r>
+      <w:r>
+        <w:br w:type="textWrapping"/>
+      </w:r>
+      <w:r>
+        <w:rPr>
+          <w:rStyle w:val="VerbatimChar"/>
+        </w:rPr>
+        <w:t xml:space="preserve">##    Min     1Q Median     3Q    Max </w:t>
+      </w:r>
+      <w:r>
+        <w:br w:type="textWrapping"/>
+      </w:r>
+      <w:r>
+        <w:rPr>
+          <w:rStyle w:val="VerbatimChar"/>
+        </w:rPr>
+        <w:t xml:space="preserve">## -9.110 -2.068 -0.255  0.739 78.302 </w:t>
+      </w:r>
+      <w:r>
+        <w:br w:type="textWrapping"/>
+      </w:r>
+      <w:r>
+        <w:rPr>
+          <w:rStyle w:val="VerbatimChar"/>
+        </w:rPr>
+        <w:t xml:space="preserve">## </w:t>
+      </w:r>
+      <w:r>
+        <w:br w:type="textWrapping"/>
+      </w:r>
+      <w:r>
+        <w:rPr>
+          <w:rStyle w:val="VerbatimChar"/>
+        </w:rPr>
+        <w:t xml:space="preserve">## Coefficients: (1 not defined because of singularities)</w:t>
+      </w:r>
+      <w:r>
+        <w:br w:type="textWrapping"/>
+      </w:r>
+      <w:r>
+        <w:rPr>
+          <w:rStyle w:val="VerbatimChar"/>
+        </w:rPr>
+        <w:t xml:space="preserve">##               Estimate Std. Error t value Pr(&gt;|t|)    </w:t>
+      </w:r>
+      <w:r>
+        <w:br w:type="textWrapping"/>
+      </w:r>
+      <w:r>
+        <w:rPr>
+          <w:rStyle w:val="VerbatimChar"/>
+        </w:rPr>
+        <w:t xml:space="preserve">## (Intercept)    -13.720      1.574  -8.716  &lt; 2e-16 ***</w:t>
+      </w:r>
+      <w:r>
+        <w:br w:type="textWrapping"/>
+      </w:r>
+      <w:r>
+        <w:rPr>
+          <w:rStyle w:val="VerbatimChar"/>
+        </w:rPr>
+        <w:t xml:space="preserve">## nox             31.249      2.778  11.249  &lt; 2e-16 ***</w:t>
+      </w:r>
+      <w:r>
+        <w:br w:type="textWrapping"/>
+      </w:r>
+      <w:r>
+        <w:rPr>
+          <w:rStyle w:val="VerbatimChar"/>
+        </w:rPr>
+        <w:t xml:space="preserve">## poly(nox, 3)1       NA         NA      NA       NA    </w:t>
+      </w:r>
+      <w:r>
+        <w:br w:type="textWrapping"/>
+      </w:r>
+      <w:r>
+        <w:rPr>
+          <w:rStyle w:val="VerbatimChar"/>
+        </w:rPr>
+        <w:t xml:space="preserve">## poly(nox, 3)2  -28.829      7.234  -3.985 7.74e-05 ***</w:t>
+      </w:r>
+      <w:r>
+        <w:br w:type="textWrapping"/>
+      </w:r>
+      <w:r>
+        <w:rPr>
+          <w:rStyle w:val="VerbatimChar"/>
+        </w:rPr>
+        <w:t xml:space="preserve">## poly(nox, 3)3  -60.362      7.234  -8.345 6.96e-16 ***</w:t>
+      </w:r>
+      <w:r>
+        <w:br w:type="textWrapping"/>
+      </w:r>
+      <w:r>
+        <w:rPr>
+          <w:rStyle w:val="VerbatimChar"/>
+        </w:rPr>
+        <w:t xml:space="preserve">## ---</w:t>
+      </w:r>
+      <w:r>
+        <w:br w:type="textWrapping"/>
+      </w:r>
+      <w:r>
+        <w:rPr>
+          <w:rStyle w:val="VerbatimChar"/>
+        </w:rPr>
+        <w:t xml:space="preserve">## Signif. codes:  0 '***' 0.001 '**' 0.01 '*' 0.05 '.' 0.1 ' ' 1</w:t>
+      </w:r>
+      <w:r>
+        <w:br w:type="textWrapping"/>
+      </w:r>
+      <w:r>
+        <w:rPr>
+          <w:rStyle w:val="VerbatimChar"/>
+        </w:rPr>
+        <w:t xml:space="preserve">## </w:t>
+      </w:r>
+      <w:r>
+        <w:br w:type="textWrapping"/>
+      </w:r>
+      <w:r>
+        <w:rPr>
+          <w:rStyle w:val="VerbatimChar"/>
+        </w:rPr>
+        <w:t xml:space="preserve">## Residual standard error: 7.234 on 502 degrees of freedom</w:t>
+      </w:r>
+      <w:r>
+        <w:br w:type="textWrapping"/>
+      </w:r>
+      <w:r>
+        <w:rPr>
+          <w:rStyle w:val="VerbatimChar"/>
+        </w:rPr>
+        <w:t xml:space="preserve">## Multiple R-squared:  0.297,  Adjusted R-squared:  0.2928 </w:t>
+      </w:r>
+      <w:r>
+        <w:br w:type="textWrapping"/>
+      </w:r>
+      <w:r>
+        <w:rPr>
+          <w:rStyle w:val="VerbatimChar"/>
+        </w:rPr>
+        <w:t xml:space="preserve">## F-statistic: 70.69 on 3 and 502 DF,  p-value: &lt; 2.2e-16</w:t>
+      </w:r>
+      <w:r>
+        <w:br w:type="textWrapping"/>
+      </w:r>
+      <w:r>
+        <w:rPr>
+          <w:rStyle w:val="VerbatimChar"/>
+        </w:rPr>
+        <w:t xml:space="preserve">## </w:t>
+      </w:r>
+      <w:r>
+        <w:br w:type="textWrapping"/>
+      </w:r>
+      <w:r>
+        <w:rPr>
+          <w:rStyle w:val="VerbatimChar"/>
+        </w:rPr>
+        <w:t xml:space="preserve">## </w:t>
+      </w:r>
+      <w:r>
+        <w:br w:type="textWrapping"/>
+      </w:r>
+      <w:r>
+        <w:rPr>
+          <w:rStyle w:val="VerbatimChar"/>
+        </w:rPr>
+        <w:t xml:space="preserve">## $`crim~rm+poly(rm, 3)`</w:t>
+      </w:r>
+      <w:r>
+        <w:br w:type="textWrapping"/>
+      </w:r>
+      <w:r>
+        <w:rPr>
+          <w:rStyle w:val="VerbatimChar"/>
+        </w:rPr>
+        <w:t xml:space="preserve">## </w:t>
+      </w:r>
+      <w:r>
+        <w:br w:type="textWrapping"/>
+      </w:r>
+      <w:r>
+        <w:rPr>
+          <w:rStyle w:val="VerbatimChar"/>
+        </w:rPr>
+        <w:t xml:space="preserve">## Call:</w:t>
+      </w:r>
+      <w:r>
+        <w:br w:type="textWrapping"/>
+      </w:r>
+      <w:r>
+        <w:rPr>
+          <w:rStyle w:val="VerbatimChar"/>
+        </w:rPr>
+        <w:t xml:space="preserve">## lm(formula = x, data = Boston)</w:t>
+      </w:r>
+      <w:r>
+        <w:br w:type="textWrapping"/>
+      </w:r>
+      <w:r>
+        <w:rPr>
+          <w:rStyle w:val="VerbatimChar"/>
+        </w:rPr>
+        <w:t xml:space="preserve">## </w:t>
+      </w:r>
+      <w:r>
+        <w:br w:type="textWrapping"/>
+      </w:r>
+      <w:r>
+        <w:rPr>
+          <w:rStyle w:val="VerbatimChar"/>
+        </w:rPr>
+        <w:t xml:space="preserve">## Residuals:</w:t>
+      </w:r>
+      <w:r>
+        <w:br w:type="textWrapping"/>
+      </w:r>
+      <w:r>
+        <w:rPr>
+          <w:rStyle w:val="VerbatimChar"/>
+        </w:rPr>
+        <w:t xml:space="preserve">##     Min      1Q  Median      3Q     Max </w:t>
+      </w:r>
+      <w:r>
+        <w:br w:type="textWrapping"/>
+      </w:r>
+      <w:r>
+        <w:rPr>
+          <w:rStyle w:val="VerbatimChar"/>
+        </w:rPr>
+        <w:t xml:space="preserve">## -18.485  -3.468  -2.221  -0.015  87.219 </w:t>
+      </w:r>
+      <w:r>
+        <w:br w:type="textWrapping"/>
+      </w:r>
+      <w:r>
+        <w:rPr>
+          <w:rStyle w:val="VerbatimChar"/>
+        </w:rPr>
+        <w:t xml:space="preserve">## </w:t>
+      </w:r>
+      <w:r>
+        <w:br w:type="textWrapping"/>
+      </w:r>
+      <w:r>
+        <w:rPr>
+          <w:rStyle w:val="VerbatimChar"/>
+        </w:rPr>
+        <w:t xml:space="preserve">## Coefficients: (1 not defined because of singularities)</w:t>
+      </w:r>
+      <w:r>
+        <w:br w:type="textWrapping"/>
+      </w:r>
+      <w:r>
+        <w:rPr>
+          <w:rStyle w:val="VerbatimChar"/>
+        </w:rPr>
+        <w:t xml:space="preserve">##              Estimate Std. Error t value Pr(&gt;|t|)    </w:t>
+      </w:r>
+      <w:r>
+        <w:br w:type="textWrapping"/>
+      </w:r>
+      <w:r>
+        <w:rPr>
+          <w:rStyle w:val="VerbatimChar"/>
+        </w:rPr>
+        <w:t xml:space="preserve">## (Intercept)   20.4818     3.3361   6.139 1.68e-09 ***</w:t>
+      </w:r>
+      <w:r>
+        <w:br w:type="textWrapping"/>
+      </w:r>
+      <w:r>
+        <w:rPr>
+          <w:rStyle w:val="VerbatimChar"/>
+        </w:rPr>
+        <w:t xml:space="preserve">## rm            -2.6841     0.5276  -5.088 5.13e-07 ***</w:t>
+      </w:r>
+      <w:r>
+        <w:br w:type="textWrapping"/>
+      </w:r>
+      <w:r>
+        <w:rPr>
+          <w:rStyle w:val="VerbatimChar"/>
+        </w:rPr>
+        <w:t xml:space="preserve">## poly(rm, 3)1       NA         NA      NA       NA    </w:t>
+      </w:r>
+      <w:r>
+        <w:br w:type="textWrapping"/>
+      </w:r>
+      <w:r>
+        <w:rPr>
+          <w:rStyle w:val="VerbatimChar"/>
+        </w:rPr>
+        <w:t xml:space="preserve">## poly(rm, 3)2  26.5768     8.3297   3.191  0.00151 ** </w:t>
+      </w:r>
+      <w:r>
+        <w:br w:type="textWrapping"/>
+      </w:r>
+      <w:r>
+        <w:rPr>
+          <w:rStyle w:val="VerbatimChar"/>
+        </w:rPr>
+        <w:t xml:space="preserve">## poly(rm, 3)3  -5.5103     8.3297  -0.662  0.50858    </w:t>
+      </w:r>
+      <w:r>
+        <w:br w:type="textWrapping"/>
+      </w:r>
+      <w:r>
+        <w:rPr>
+          <w:rStyle w:val="VerbatimChar"/>
+        </w:rPr>
+        <w:t xml:space="preserve">## ---</w:t>
+      </w:r>
+      <w:r>
+        <w:br w:type="textWrapping"/>
+      </w:r>
+      <w:r>
+        <w:rPr>
+          <w:rStyle w:val="VerbatimChar"/>
+        </w:rPr>
+        <w:t xml:space="preserve">## Signif. codes:  0 '***' 0.001 '**' 0.01 '*' 0.05 '.' 0.1 ' ' 1</w:t>
+      </w:r>
+      <w:r>
+        <w:br w:type="textWrapping"/>
+      </w:r>
+      <w:r>
+        <w:rPr>
+          <w:rStyle w:val="VerbatimChar"/>
+        </w:rPr>
+        <w:t xml:space="preserve">## </w:t>
+      </w:r>
+      <w:r>
+        <w:br w:type="textWrapping"/>
+      </w:r>
+      <w:r>
+        <w:rPr>
+          <w:rStyle w:val="VerbatimChar"/>
+        </w:rPr>
+        <w:t xml:space="preserve">## Residual standard error: 8.33 on 502 degrees of freedom</w:t>
+      </w:r>
+      <w:r>
+        <w:br w:type="textWrapping"/>
+      </w:r>
+      <w:r>
+        <w:rPr>
+          <w:rStyle w:val="VerbatimChar"/>
+        </w:rPr>
+        <w:t xml:space="preserve">## Multiple R-squared:  0.06779,    Adjusted R-squared:  0.06222 </w:t>
+      </w:r>
+      <w:r>
+        <w:br w:type="textWrapping"/>
+      </w:r>
+      <w:r>
+        <w:rPr>
+          <w:rStyle w:val="VerbatimChar"/>
+        </w:rPr>
+        <w:t xml:space="preserve">## F-statistic: 12.17 on 3 and 502 DF,  p-value: 1.067e-07</w:t>
+      </w:r>
+      <w:r>
+        <w:br w:type="textWrapping"/>
+      </w:r>
+      <w:r>
+        <w:rPr>
+          <w:rStyle w:val="VerbatimChar"/>
+        </w:rPr>
+        <w:t xml:space="preserve">## </w:t>
+      </w:r>
+      <w:r>
+        <w:br w:type="textWrapping"/>
+      </w:r>
+      <w:r>
+        <w:rPr>
+          <w:rStyle w:val="VerbatimChar"/>
+        </w:rPr>
+        <w:t xml:space="preserve">## </w:t>
+      </w:r>
+      <w:r>
+        <w:br w:type="textWrapping"/>
+      </w:r>
+      <w:r>
+        <w:rPr>
+          <w:rStyle w:val="VerbatimChar"/>
+        </w:rPr>
+        <w:t xml:space="preserve">## $`crim~age+poly(age, 3)`</w:t>
+      </w:r>
+      <w:r>
+        <w:br w:type="textWrapping"/>
+      </w:r>
+      <w:r>
+        <w:rPr>
+          <w:rStyle w:val="VerbatimChar"/>
+        </w:rPr>
+        <w:t xml:space="preserve">## </w:t>
+      </w:r>
+      <w:r>
+        <w:br w:type="textWrapping"/>
+      </w:r>
+      <w:r>
+        <w:rPr>
+          <w:rStyle w:val="VerbatimChar"/>
+        </w:rPr>
+        <w:t xml:space="preserve">## Call:</w:t>
+      </w:r>
+      <w:r>
+        <w:br w:type="textWrapping"/>
+      </w:r>
+      <w:r>
+        <w:rPr>
+          <w:rStyle w:val="VerbatimChar"/>
+        </w:rPr>
+        <w:t xml:space="preserve">## lm(formula = x, data = Boston)</w:t>
+      </w:r>
+      <w:r>
+        <w:br w:type="textWrapping"/>
+      </w:r>
+      <w:r>
+        <w:rPr>
+          <w:rStyle w:val="VerbatimChar"/>
+        </w:rPr>
+        <w:t xml:space="preserve">## </w:t>
+      </w:r>
+      <w:r>
+        <w:br w:type="textWrapping"/>
+      </w:r>
+      <w:r>
+        <w:rPr>
+          <w:rStyle w:val="VerbatimChar"/>
+        </w:rPr>
+        <w:t xml:space="preserve">## Residuals:</w:t>
+      </w:r>
+      <w:r>
+        <w:br w:type="textWrapping"/>
+      </w:r>
+      <w:r>
+        <w:rPr>
+          <w:rStyle w:val="VerbatimChar"/>
+        </w:rPr>
+        <w:t xml:space="preserve">##    Min     1Q Median     3Q    Max </w:t>
+      </w:r>
+      <w:r>
+        <w:br w:type="textWrapping"/>
+      </w:r>
+      <w:r>
+        <w:rPr>
+          <w:rStyle w:val="VerbatimChar"/>
+        </w:rPr>
+        <w:t xml:space="preserve">## -9.762 -2.673 -0.516  0.019 82.842 </w:t>
+      </w:r>
+      <w:r>
+        <w:br w:type="textWrapping"/>
+      </w:r>
+      <w:r>
+        <w:rPr>
+          <w:rStyle w:val="VerbatimChar"/>
+        </w:rPr>
+        <w:t xml:space="preserve">## </w:t>
+      </w:r>
+      <w:r>
+        <w:br w:type="textWrapping"/>
+      </w:r>
+      <w:r>
+        <w:rPr>
+          <w:rStyle w:val="VerbatimChar"/>
+        </w:rPr>
+        <w:t xml:space="preserve">## Coefficients: (1 not defined because of singularities)</w:t>
+      </w:r>
+      <w:r>
+        <w:br w:type="textWrapping"/>
+      </w:r>
+      <w:r>
+        <w:rPr>
+          <w:rStyle w:val="VerbatimChar"/>
+        </w:rPr>
+        <w:t xml:space="preserve">##               Estimate Std. Error t value Pr(&gt;|t|)    </w:t>
+      </w:r>
+      <w:r>
+        <w:br w:type="textWrapping"/>
+      </w:r>
+      <w:r>
+        <w:rPr>
+          <w:rStyle w:val="VerbatimChar"/>
+        </w:rPr>
+        <w:t xml:space="preserve">## (Intercept)   -3.77791    0.91857  -4.113 4.57e-05 ***</w:t>
+      </w:r>
+      <w:r>
+        <w:br w:type="textWrapping"/>
+      </w:r>
+      <w:r>
+        <w:rPr>
+          <w:rStyle w:val="VerbatimChar"/>
+        </w:rPr>
+        <w:t xml:space="preserve">## age            0.10779    0.01239   8.697  &lt; 2e-16 ***</w:t>
+      </w:r>
+      <w:r>
+        <w:br w:type="textWrapping"/>
+      </w:r>
+      <w:r>
+        <w:rPr>
+          <w:rStyle w:val="VerbatimChar"/>
+        </w:rPr>
+        <w:t xml:space="preserve">## poly(age, 3)1       NA         NA      NA       NA    </w:t>
+      </w:r>
+      <w:r>
+        <w:br w:type="textWrapping"/>
+      </w:r>
+      <w:r>
+        <w:rPr>
+          <w:rStyle w:val="VerbatimChar"/>
+        </w:rPr>
+        <w:t xml:space="preserve">## poly(age, 3)2 37.48447    7.83970   4.781 2.29e-06 ***</w:t>
+      </w:r>
+      <w:r>
+        <w:br w:type="textWrapping"/>
+      </w:r>
+      <w:r>
+        <w:rPr>
+          <w:rStyle w:val="VerbatimChar"/>
+        </w:rPr>
+        <w:t xml:space="preserve">## poly(age, 3)3 21.35321    7.83970   2.724  0.00668 ** </w:t>
+      </w:r>
+      <w:r>
+        <w:br w:type="textWrapping"/>
+      </w:r>
+      <w:r>
+        <w:rPr>
+          <w:rStyle w:val="VerbatimChar"/>
+        </w:rPr>
+        <w:t xml:space="preserve">## ---</w:t>
+      </w:r>
+      <w:r>
+        <w:br w:type="textWrapping"/>
+      </w:r>
+      <w:r>
+        <w:rPr>
+          <w:rStyle w:val="VerbatimChar"/>
+        </w:rPr>
+        <w:t xml:space="preserve">## Signif. codes:  0 '***' 0.001 '**' 0.01 '*' 0.05 '.' 0.1 ' ' 1</w:t>
+      </w:r>
+      <w:r>
+        <w:br w:type="textWrapping"/>
+      </w:r>
+      <w:r>
+        <w:rPr>
+          <w:rStyle w:val="VerbatimChar"/>
+        </w:rPr>
+        <w:t xml:space="preserve">## </w:t>
+      </w:r>
+      <w:r>
+        <w:br w:type="textWrapping"/>
+      </w:r>
+      <w:r>
+        <w:rPr>
+          <w:rStyle w:val="VerbatimChar"/>
+        </w:rPr>
+        <w:t xml:space="preserve">## Residual standard error: 7.84 on 502 degrees of freedom</w:t>
+      </w:r>
+      <w:r>
+        <w:br w:type="textWrapping"/>
+      </w:r>
+      <w:r>
+        <w:rPr>
+          <w:rStyle w:val="VerbatimChar"/>
+        </w:rPr>
+        <w:t xml:space="preserve">## Multiple R-squared:  0.1742, Adjusted R-squared:  0.1693 </w:t>
+      </w:r>
+      <w:r>
+        <w:br w:type="textWrapping"/>
+      </w:r>
+      <w:r>
+        <w:rPr>
+          <w:rStyle w:val="VerbatimChar"/>
+        </w:rPr>
+        <w:t xml:space="preserve">## F-statistic: 35.31 on 3 and 502 DF,  p-value: &lt; 2.2e-16</w:t>
+      </w:r>
+      <w:r>
+        <w:br w:type="textWrapping"/>
+      </w:r>
+      <w:r>
+        <w:rPr>
+          <w:rStyle w:val="VerbatimChar"/>
+        </w:rPr>
+        <w:t xml:space="preserve">## </w:t>
+      </w:r>
+      <w:r>
+        <w:br w:type="textWrapping"/>
+      </w:r>
+      <w:r>
+        <w:rPr>
+          <w:rStyle w:val="VerbatimChar"/>
+        </w:rPr>
+        <w:t xml:space="preserve">## </w:t>
+      </w:r>
+      <w:r>
+        <w:br w:type="textWrapping"/>
+      </w:r>
+      <w:r>
+        <w:rPr>
+          <w:rStyle w:val="VerbatimChar"/>
+        </w:rPr>
+        <w:t xml:space="preserve">## $`crim~dis+poly(dis, 3)`</w:t>
+      </w:r>
+      <w:r>
+        <w:br w:type="textWrapping"/>
+      </w:r>
+      <w:r>
+        <w:rPr>
+          <w:rStyle w:val="VerbatimChar"/>
+        </w:rPr>
+        <w:t xml:space="preserve">## </w:t>
+      </w:r>
+      <w:r>
+        <w:br w:type="textWrapping"/>
+      </w:r>
+      <w:r>
+        <w:rPr>
+          <w:rStyle w:val="VerbatimChar"/>
+        </w:rPr>
+        <w:t xml:space="preserve">## Call:</w:t>
+      </w:r>
+      <w:r>
+        <w:br w:type="textWrapping"/>
+      </w:r>
+      <w:r>
+        <w:rPr>
+          <w:rStyle w:val="VerbatimChar"/>
+        </w:rPr>
+        <w:t xml:space="preserve">## lm(formula = x, data = Boston)</w:t>
+      </w:r>
+      <w:r>
+        <w:br w:type="textWrapping"/>
+      </w:r>
+      <w:r>
+        <w:rPr>
+          <w:rStyle w:val="VerbatimChar"/>
+        </w:rPr>
+        <w:t xml:space="preserve">## </w:t>
+      </w:r>
+      <w:r>
+        <w:br w:type="textWrapping"/>
+      </w:r>
+      <w:r>
+        <w:rPr>
+          <w:rStyle w:val="VerbatimChar"/>
+        </w:rPr>
+        <w:t xml:space="preserve">## Residuals:</w:t>
+      </w:r>
+      <w:r>
+        <w:br w:type="textWrapping"/>
+      </w:r>
+      <w:r>
+        <w:rPr>
+          <w:rStyle w:val="VerbatimChar"/>
+        </w:rPr>
+        <w:t xml:space="preserve">##     Min      1Q  Median      3Q     Max </w:t>
+      </w:r>
+      <w:r>
+        <w:br w:type="textWrapping"/>
+      </w:r>
+      <w:r>
+        <w:rPr>
+          <w:rStyle w:val="VerbatimChar"/>
+        </w:rPr>
+        <w:t xml:space="preserve">## -10.757  -2.588   0.031   1.267  76.378 </w:t>
+      </w:r>
+      <w:r>
+        <w:br w:type="textWrapping"/>
+      </w:r>
+      <w:r>
+        <w:rPr>
+          <w:rStyle w:val="VerbatimChar"/>
+        </w:rPr>
+        <w:t xml:space="preserve">## </w:t>
+      </w:r>
+      <w:r>
+        <w:br w:type="textWrapping"/>
+      </w:r>
+      <w:r>
+        <w:rPr>
+          <w:rStyle w:val="VerbatimChar"/>
+        </w:rPr>
+        <w:t xml:space="preserve">## Coefficients: (1 not defined because of singularities)</w:t>
+      </w:r>
+      <w:r>
+        <w:br w:type="textWrapping"/>
+      </w:r>
+      <w:r>
+        <w:rPr>
+          <w:rStyle w:val="VerbatimChar"/>
+        </w:rPr>
+        <w:t xml:space="preserve">##               Estimate Std. Error t value Pr(&gt;|t|)    </w:t>
+      </w:r>
+      <w:r>
+        <w:br w:type="textWrapping"/>
+      </w:r>
+      <w:r>
+        <w:rPr>
+          <w:rStyle w:val="VerbatimChar"/>
+        </w:rPr>
+        <w:t xml:space="preserve">## (Intercept)     9.4993     0.6723  14.130  &lt; 2e-16 ***</w:t>
+      </w:r>
+      <w:r>
+        <w:br w:type="textWrapping"/>
+      </w:r>
+      <w:r>
+        <w:rPr>
+          <w:rStyle w:val="VerbatimChar"/>
+        </w:rPr>
+        <w:t xml:space="preserve">## dis            -1.5509     0.1549 -10.010  &lt; 2e-16 ***</w:t>
+      </w:r>
+      <w:r>
+        <w:br w:type="textWrapping"/>
+      </w:r>
+      <w:r>
+        <w:rPr>
+          <w:rStyle w:val="VerbatimChar"/>
+        </w:rPr>
+        <w:t xml:space="preserve">## poly(dis, 3)1       NA         NA      NA       NA    </w:t>
+      </w:r>
+      <w:r>
+        <w:br w:type="textWrapping"/>
+      </w:r>
+      <w:r>
+        <w:rPr>
+          <w:rStyle w:val="VerbatimChar"/>
+        </w:rPr>
+        <w:t xml:space="preserve">## poly(dis, 3)2  56.3730     7.3315   7.689 7.87e-14 ***</w:t>
+      </w:r>
+      <w:r>
+        <w:br w:type="textWrapping"/>
+      </w:r>
+      <w:r>
+        <w:rPr>
+          <w:rStyle w:val="VerbatimChar"/>
+        </w:rPr>
+        <w:t xml:space="preserve">## poly(dis, 3)3 -42.6219     7.3315  -5.814 1.09e-08 ***</w:t>
+      </w:r>
+      <w:r>
+        <w:br w:type="textWrapping"/>
+      </w:r>
+      <w:r>
+        <w:rPr>
+          <w:rStyle w:val="VerbatimChar"/>
+        </w:rPr>
+        <w:t xml:space="preserve">## ---</w:t>
+      </w:r>
+      <w:r>
+        <w:br w:type="textWrapping"/>
+      </w:r>
+      <w:r>
+        <w:rPr>
+          <w:rStyle w:val="VerbatimChar"/>
+        </w:rPr>
+        <w:t xml:space="preserve">## Signif. codes:  0 '***' 0.001 '**' 0.01 '*' 0.05 '.' 0.1 ' ' 1</w:t>
+      </w:r>
+      <w:r>
+        <w:br w:type="textWrapping"/>
+      </w:r>
+      <w:r>
+        <w:rPr>
+          <w:rStyle w:val="VerbatimChar"/>
+        </w:rPr>
+        <w:t xml:space="preserve">## </w:t>
+      </w:r>
+      <w:r>
+        <w:br w:type="textWrapping"/>
+      </w:r>
+      <w:r>
+        <w:rPr>
+          <w:rStyle w:val="VerbatimChar"/>
+        </w:rPr>
+        <w:t xml:space="preserve">## Residual standard error: 7.331 on 502 degrees of freedom</w:t>
+      </w:r>
+      <w:r>
+        <w:br w:type="textWrapping"/>
+      </w:r>
+      <w:r>
+        <w:rPr>
+          <w:rStyle w:val="VerbatimChar"/>
+        </w:rPr>
+        <w:t xml:space="preserve">## Multiple R-squared:  0.2778, Adjusted R-squared:  0.2735 </w:t>
+      </w:r>
+      <w:r>
+        <w:br w:type="textWrapping"/>
+      </w:r>
+      <w:r>
+        <w:rPr>
+          <w:rStyle w:val="VerbatimChar"/>
+        </w:rPr>
+        <w:t xml:space="preserve">## F-statistic: 64.37 on 3 and 502 DF,  p-value: &lt; 2.2e-16</w:t>
+      </w:r>
+      <w:r>
+        <w:br w:type="textWrapping"/>
+      </w:r>
+      <w:r>
+        <w:rPr>
+          <w:rStyle w:val="VerbatimChar"/>
+        </w:rPr>
+        <w:t xml:space="preserve">## </w:t>
+      </w:r>
+      <w:r>
+        <w:br w:type="textWrapping"/>
+      </w:r>
+      <w:r>
+        <w:rPr>
+          <w:rStyle w:val="VerbatimChar"/>
+        </w:rPr>
+        <w:t xml:space="preserve">## </w:t>
+      </w:r>
+      <w:r>
+        <w:br w:type="textWrapping"/>
+      </w:r>
+      <w:r>
+        <w:rPr>
+          <w:rStyle w:val="VerbatimChar"/>
+        </w:rPr>
+        <w:t xml:space="preserve">## $`crim~rad+poly(rad, 3)`</w:t>
+      </w:r>
+      <w:r>
+        <w:br w:type="textWrapping"/>
+      </w:r>
+      <w:r>
+        <w:rPr>
+          <w:rStyle w:val="VerbatimChar"/>
+        </w:rPr>
+        <w:t xml:space="preserve">## </w:t>
+      </w:r>
+      <w:r>
+        <w:br w:type="textWrapping"/>
+      </w:r>
+      <w:r>
+        <w:rPr>
+          <w:rStyle w:val="VerbatimChar"/>
+        </w:rPr>
+        <w:t xml:space="preserve">## Call:</w:t>
+      </w:r>
+      <w:r>
+        <w:br w:type="textWrapping"/>
+      </w:r>
+      <w:r>
+        <w:rPr>
+          <w:rStyle w:val="VerbatimChar"/>
+        </w:rPr>
+        <w:t xml:space="preserve">## lm(formula = x, data = Boston)</w:t>
+      </w:r>
+      <w:r>
+        <w:br w:type="textWrapping"/>
+      </w:r>
+      <w:r>
+        <w:rPr>
+          <w:rStyle w:val="VerbatimChar"/>
+        </w:rPr>
+        <w:t xml:space="preserve">## </w:t>
+      </w:r>
+      <w:r>
+        <w:br w:type="textWrapping"/>
+      </w:r>
+      <w:r>
+        <w:rPr>
+          <w:rStyle w:val="VerbatimChar"/>
+        </w:rPr>
+        <w:t xml:space="preserve">## Residuals:</w:t>
+      </w:r>
+      <w:r>
+        <w:br w:type="textWrapping"/>
+      </w:r>
+      <w:r>
+        <w:rPr>
+          <w:rStyle w:val="VerbatimChar"/>
+        </w:rPr>
+        <w:t xml:space="preserve">##     Min      1Q  Median      3Q     Max </w:t>
+      </w:r>
+      <w:r>
+        <w:br w:type="textWrapping"/>
+      </w:r>
+      <w:r>
+        <w:rPr>
+          <w:rStyle w:val="VerbatimChar"/>
+        </w:rPr>
+        <w:t xml:space="preserve">## -10.381  -0.412  -0.269   0.179  76.217 </w:t>
+      </w:r>
+      <w:r>
+        <w:br w:type="textWrapping"/>
+      </w:r>
+      <w:r>
+        <w:rPr>
+          <w:rStyle w:val="VerbatimChar"/>
+        </w:rPr>
+        <w:t xml:space="preserve">## </w:t>
+      </w:r>
+      <w:r>
+        <w:br w:type="textWrapping"/>
+      </w:r>
+      <w:r>
+        <w:rPr>
+          <w:rStyle w:val="VerbatimChar"/>
+        </w:rPr>
+        <w:t xml:space="preserve">## Coefficients: (1 not defined because of singularities)</w:t>
+      </w:r>
+      <w:r>
+        <w:br w:type="textWrapping"/>
+      </w:r>
+      <w:r>
+        <w:rPr>
+          <w:rStyle w:val="VerbatimChar"/>
+        </w:rPr>
+        <w:t xml:space="preserve">##               Estimate Std. Error t value Pr(&gt;|t|)    </w:t>
+      </w:r>
+      <w:r>
+        <w:br w:type="textWrapping"/>
+      </w:r>
+      <w:r>
+        <w:rPr>
+          <w:rStyle w:val="VerbatimChar"/>
+        </w:rPr>
+        <w:t xml:space="preserve">## (Intercept)   -2.28716    0.44114  -5.185 3.14e-07 ***</w:t>
+      </w:r>
+      <w:r>
+        <w:br w:type="textWrapping"/>
+      </w:r>
+      <w:r>
+        <w:rPr>
+          <w:rStyle w:val="VerbatimChar"/>
+        </w:rPr>
+        <w:t xml:space="preserve">## rad            0.61791    0.03415  18.093  &lt; 2e-16 ***</w:t>
+      </w:r>
+      <w:r>
+        <w:br w:type="textWrapping"/>
+      </w:r>
+      <w:r>
+        <w:rPr>
+          <w:rStyle w:val="VerbatimChar"/>
+        </w:rPr>
+        <w:t xml:space="preserve">## poly(rad, 3)1       NA         NA      NA       NA    </w:t>
+      </w:r>
+      <w:r>
+        <w:br w:type="textWrapping"/>
+      </w:r>
+      <w:r>
+        <w:rPr>
+          <w:rStyle w:val="VerbatimChar"/>
+        </w:rPr>
+        <w:t xml:space="preserve">## poly(rad, 3)2 17.49230    6.68240   2.618  0.00912 ** </w:t>
+      </w:r>
+      <w:r>
+        <w:br w:type="textWrapping"/>
+      </w:r>
+      <w:r>
+        <w:rPr>
+          <w:rStyle w:val="VerbatimChar"/>
+        </w:rPr>
+        <w:t xml:space="preserve">## poly(rad, 3)3  4.69846    6.68240   0.703  0.48231    </w:t>
+      </w:r>
+      <w:r>
+        <w:br w:type="textWrapping"/>
+      </w:r>
+      <w:r>
+        <w:rPr>
+          <w:rStyle w:val="VerbatimChar"/>
+        </w:rPr>
+        <w:t xml:space="preserve">## ---</w:t>
+      </w:r>
+      <w:r>
+        <w:br w:type="textWrapping"/>
+      </w:r>
+      <w:r>
+        <w:rPr>
+          <w:rStyle w:val="VerbatimChar"/>
+        </w:rPr>
+        <w:t xml:space="preserve">## Signif. codes:  0 '***' 0.001 '**' 0.01 '*' 0.05 '.' 0.1 ' ' 1</w:t>
+      </w:r>
+      <w:r>
+        <w:br w:type="textWrapping"/>
+      </w:r>
+      <w:r>
+        <w:rPr>
+          <w:rStyle w:val="VerbatimChar"/>
+        </w:rPr>
+        <w:t xml:space="preserve">## </w:t>
+      </w:r>
+      <w:r>
+        <w:br w:type="textWrapping"/>
+      </w:r>
+      <w:r>
+        <w:rPr>
+          <w:rStyle w:val="VerbatimChar"/>
+        </w:rPr>
+        <w:t xml:space="preserve">## Residual standard error: 6.682 on 502 degrees of freedom</w:t>
+      </w:r>
+      <w:r>
+        <w:br w:type="textWrapping"/>
+      </w:r>
+      <w:r>
+        <w:rPr>
+          <w:rStyle w:val="VerbatimChar"/>
+        </w:rPr>
+        <w:t xml:space="preserve">## Multiple R-squared:    0.4,  Adjusted R-squared:  0.3965 </w:t>
+      </w:r>
+      <w:r>
+        <w:br w:type="textWrapping"/>
+      </w:r>
+      <w:r>
+        <w:rPr>
+          <w:rStyle w:val="VerbatimChar"/>
+        </w:rPr>
+        <w:t xml:space="preserve">## F-statistic: 111.6 on 3 and 502 DF,  p-value: &lt; 2.2e-16</w:t>
+      </w:r>
+      <w:r>
+        <w:br w:type="textWrapping"/>
+      </w:r>
+      <w:r>
+        <w:rPr>
+          <w:rStyle w:val="VerbatimChar"/>
+        </w:rPr>
+        <w:t xml:space="preserve">## </w:t>
+      </w:r>
+      <w:r>
+        <w:br w:type="textWrapping"/>
+      </w:r>
+      <w:r>
+        <w:rPr>
+          <w:rStyle w:val="VerbatimChar"/>
+        </w:rPr>
+        <w:t xml:space="preserve">## </w:t>
+      </w:r>
+      <w:r>
+        <w:br w:type="textWrapping"/>
+      </w:r>
+      <w:r>
+        <w:rPr>
+          <w:rStyle w:val="VerbatimChar"/>
+        </w:rPr>
+        <w:t xml:space="preserve">## $`crim~tax+poly(tax, 3)`</w:t>
+      </w:r>
+      <w:r>
+        <w:br w:type="textWrapping"/>
+      </w:r>
+      <w:r>
+        <w:rPr>
+          <w:rStyle w:val="VerbatimChar"/>
+        </w:rPr>
+        <w:t xml:space="preserve">## </w:t>
+      </w:r>
+      <w:r>
+        <w:br w:type="textWrapping"/>
+      </w:r>
+      <w:r>
+        <w:rPr>
+          <w:rStyle w:val="VerbatimChar"/>
+        </w:rPr>
+        <w:t xml:space="preserve">## Call:</w:t>
+      </w:r>
+      <w:r>
+        <w:br w:type="textWrapping"/>
+      </w:r>
+      <w:r>
+        <w:rPr>
+          <w:rStyle w:val="VerbatimChar"/>
+        </w:rPr>
+        <w:t xml:space="preserve">## lm(formula = x, data = Boston)</w:t>
+      </w:r>
+      <w:r>
+        <w:br w:type="textWrapping"/>
+      </w:r>
+      <w:r>
+        <w:rPr>
+          <w:rStyle w:val="VerbatimChar"/>
+        </w:rPr>
+        <w:t xml:space="preserve">## </w:t>
+      </w:r>
+      <w:r>
+        <w:br w:type="textWrapping"/>
+      </w:r>
+      <w:r>
+        <w:rPr>
+          <w:rStyle w:val="VerbatimChar"/>
+        </w:rPr>
+        <w:t xml:space="preserve">## Residuals:</w:t>
+      </w:r>
+      <w:r>
+        <w:br w:type="textWrapping"/>
+      </w:r>
+      <w:r>
+        <w:rPr>
+          <w:rStyle w:val="VerbatimChar"/>
+        </w:rPr>
+        <w:t xml:space="preserve">##     Min      1Q  Median      3Q     Max </w:t>
+      </w:r>
+      <w:r>
+        <w:br w:type="textWrapping"/>
+      </w:r>
+      <w:r>
+        <w:rPr>
+          <w:rStyle w:val="VerbatimChar"/>
+        </w:rPr>
+        <w:t xml:space="preserve">## -13.273  -1.389   0.046   0.536  76.950 </w:t>
+      </w:r>
+      <w:r>
+        <w:br w:type="textWrapping"/>
+      </w:r>
+      <w:r>
+        <w:rPr>
+          <w:rStyle w:val="VerbatimChar"/>
+        </w:rPr>
+        <w:t xml:space="preserve">## </w:t>
+      </w:r>
+      <w:r>
+        <w:br w:type="textWrapping"/>
+      </w:r>
+      <w:r>
+        <w:rPr>
+          <w:rStyle w:val="VerbatimChar"/>
+        </w:rPr>
+        <w:t xml:space="preserve">## Coefficients: (1 not defined because of singularities)</w:t>
+      </w:r>
+      <w:r>
+        <w:br w:type="textWrapping"/>
+      </w:r>
+      <w:r>
+        <w:rPr>
+          <w:rStyle w:val="VerbatimChar"/>
+        </w:rPr>
+        <w:t xml:space="preserve">##               Estimate Std. Error t value Pr(&gt;|t|)    </w:t>
+      </w:r>
+      <w:r>
+        <w:br w:type="textWrapping"/>
+      </w:r>
+      <w:r>
+        <w:rPr>
+          <w:rStyle w:val="VerbatimChar"/>
+        </w:rPr>
+        <w:t xml:space="preserve">## (Intercept)   -8.52837    0.79911 -10.672  &lt; 2e-16 ***</w:t>
+      </w:r>
+      <w:r>
+        <w:br w:type="textWrapping"/>
+      </w:r>
+      <w:r>
+        <w:rPr>
+          <w:rStyle w:val="VerbatimChar"/>
+        </w:rPr>
+        <w:t xml:space="preserve">## tax            0.02974    0.00181  16.436  &lt; 2e-16 ***</w:t>
+      </w:r>
+      <w:r>
+        <w:br w:type="textWrapping"/>
+      </w:r>
+      <w:r>
+        <w:rPr>
+          <w:rStyle w:val="VerbatimChar"/>
+        </w:rPr>
+        <w:t xml:space="preserve">## poly(tax, 3)1       NA         NA      NA       NA    </w:t>
+      </w:r>
+      <w:r>
+        <w:br w:type="textWrapping"/>
+      </w:r>
+      <w:r>
+        <w:rPr>
+          <w:rStyle w:val="VerbatimChar"/>
+        </w:rPr>
+        <w:t xml:space="preserve">## poly(tax, 3)2 32.08725    6.85371   4.682 3.67e-06 ***</w:t>
+      </w:r>
+      <w:r>
+        <w:br w:type="textWrapping"/>
+      </w:r>
+      <w:r>
+        <w:rPr>
+          <w:rStyle w:val="VerbatimChar"/>
+        </w:rPr>
+        <w:t xml:space="preserve">## poly(tax, 3)3 -7.99681    6.85371  -1.167    0.244    </w:t>
+      </w:r>
+      <w:r>
+        <w:br w:type="textWrapping"/>
+      </w:r>
+      <w:r>
+        <w:rPr>
+          <w:rStyle w:val="VerbatimChar"/>
+        </w:rPr>
+        <w:t xml:space="preserve">## ---</w:t>
+      </w:r>
+      <w:r>
+        <w:br w:type="textWrapping"/>
+      </w:r>
+      <w:r>
+        <w:rPr>
+          <w:rStyle w:val="VerbatimChar"/>
+        </w:rPr>
+        <w:t xml:space="preserve">## Signif. codes:  0 '***' 0.001 '**' 0.01 '*' 0.05 '.' 0.1 ' ' 1</w:t>
+      </w:r>
+      <w:r>
+        <w:br w:type="textWrapping"/>
+      </w:r>
+      <w:r>
+        <w:rPr>
+          <w:rStyle w:val="VerbatimChar"/>
+        </w:rPr>
+        <w:t xml:space="preserve">## </w:t>
+      </w:r>
+      <w:r>
+        <w:br w:type="textWrapping"/>
+      </w:r>
+      <w:r>
+        <w:rPr>
+          <w:rStyle w:val="VerbatimChar"/>
+        </w:rPr>
+        <w:t xml:space="preserve">## Residual standard error: 6.854 on 502 degrees of freedom</w:t>
+      </w:r>
+      <w:r>
+        <w:br w:type="textWrapping"/>
+      </w:r>
+      <w:r>
+        <w:rPr>
+          <w:rStyle w:val="VerbatimChar"/>
+        </w:rPr>
+        <w:t xml:space="preserve">## Multiple R-squared:  0.3689, Adjusted R-squared:  0.3651 </w:t>
+      </w:r>
+      <w:r>
+        <w:br w:type="textWrapping"/>
+      </w:r>
+      <w:r>
+        <w:rPr>
+          <w:rStyle w:val="VerbatimChar"/>
+        </w:rPr>
+        <w:t xml:space="preserve">## F-statistic:  97.8 on 3 and 502 DF,  p-value: &lt; 2.2e-16</w:t>
+      </w:r>
+      <w:r>
+        <w:br w:type="textWrapping"/>
+      </w:r>
+      <w:r>
+        <w:rPr>
+          <w:rStyle w:val="VerbatimChar"/>
+        </w:rPr>
+        <w:t xml:space="preserve">## </w:t>
+      </w:r>
+      <w:r>
+        <w:br w:type="textWrapping"/>
+      </w:r>
+      <w:r>
+        <w:rPr>
+          <w:rStyle w:val="VerbatimChar"/>
+        </w:rPr>
+        <w:t xml:space="preserve">## </w:t>
+      </w:r>
+      <w:r>
+        <w:br w:type="textWrapping"/>
+      </w:r>
+      <w:r>
+        <w:rPr>
+          <w:rStyle w:val="VerbatimChar"/>
+        </w:rPr>
+        <w:t xml:space="preserve">## $`crim~ptratio+poly(ptratio, 3)`</w:t>
+      </w:r>
+      <w:r>
+        <w:br w:type="textWrapping"/>
+      </w:r>
+      <w:r>
+        <w:rPr>
+          <w:rStyle w:val="VerbatimChar"/>
+        </w:rPr>
+        <w:t xml:space="preserve">## </w:t>
+      </w:r>
+      <w:r>
+        <w:br w:type="textWrapping"/>
+      </w:r>
+      <w:r>
+        <w:rPr>
+          <w:rStyle w:val="VerbatimChar"/>
+        </w:rPr>
+        <w:t xml:space="preserve">## Call:</w:t>
+      </w:r>
+      <w:r>
+        <w:br w:type="textWrapping"/>
+      </w:r>
+      <w:r>
+        <w:rPr>
+          <w:rStyle w:val="VerbatimChar"/>
+        </w:rPr>
+        <w:t xml:space="preserve">## lm(formula = x, data = Boston)</w:t>
+      </w:r>
+      <w:r>
+        <w:br w:type="textWrapping"/>
+      </w:r>
+      <w:r>
+        <w:rPr>
+          <w:rStyle w:val="VerbatimChar"/>
+        </w:rPr>
+        <w:t xml:space="preserve">## </w:t>
+      </w:r>
+      <w:r>
+        <w:br w:type="textWrapping"/>
+      </w:r>
+      <w:r>
+        <w:rPr>
+          <w:rStyle w:val="VerbatimChar"/>
+        </w:rPr>
+        <w:t xml:space="preserve">## Residuals:</w:t>
+      </w:r>
+      <w:r>
+        <w:br w:type="textWrapping"/>
+      </w:r>
+      <w:r>
+        <w:rPr>
+          <w:rStyle w:val="VerbatimChar"/>
+        </w:rPr>
+        <w:t xml:space="preserve">##    Min     1Q Median     3Q    Max </w:t>
+      </w:r>
+      <w:r>
+        <w:br w:type="textWrapping"/>
+      </w:r>
+      <w:r>
+        <w:rPr>
+          <w:rStyle w:val="VerbatimChar"/>
+        </w:rPr>
+        <w:t xml:space="preserve">## -6.833 -4.146 -1.655  1.408 82.697 </w:t>
+      </w:r>
+      <w:r>
+        <w:br w:type="textWrapping"/>
+      </w:r>
+      <w:r>
+        <w:rPr>
+          <w:rStyle w:val="VerbatimChar"/>
+        </w:rPr>
+        <w:t xml:space="preserve">## </w:t>
+      </w:r>
+      <w:r>
+        <w:br w:type="textWrapping"/>
+      </w:r>
+      <w:r>
+        <w:rPr>
+          <w:rStyle w:val="VerbatimChar"/>
+        </w:rPr>
+        <w:t xml:space="preserve">## Coefficients: (1 not defined because of singularities)</w:t>
+      </w:r>
+      <w:r>
+        <w:br w:type="textWrapping"/>
+      </w:r>
+      <w:r>
+        <w:rPr>
+          <w:rStyle w:val="VerbatimChar"/>
+        </w:rPr>
+        <w:t xml:space="preserve">##                   Estimate Std. Error t value Pr(&gt;|t|)    </w:t>
+      </w:r>
+      <w:r>
+        <w:br w:type="textWrapping"/>
+      </w:r>
+      <w:r>
+        <w:rPr>
+          <w:rStyle w:val="VerbatimChar"/>
+        </w:rPr>
+        <w:t xml:space="preserve">## (Intercept)       -17.6469     3.1020  -5.689 2.17e-08 ***</w:t>
+      </w:r>
+      <w:r>
+        <w:br w:type="textWrapping"/>
+      </w:r>
+      <w:r>
+        <w:rPr>
+          <w:rStyle w:val="VerbatimChar"/>
+        </w:rPr>
+        <w:t xml:space="preserve">## ptratio             1.1520     0.1669   6.901 1.57e-11 ***</w:t>
+      </w:r>
+      <w:r>
+        <w:br w:type="textWrapping"/>
+      </w:r>
+      <w:r>
+        <w:rPr>
+          <w:rStyle w:val="VerbatimChar"/>
+        </w:rPr>
+        <w:t xml:space="preserve">## poly(ptratio, 3)1       NA         NA      NA       NA    </w:t>
+      </w:r>
+      <w:r>
+        <w:br w:type="textWrapping"/>
+      </w:r>
+      <w:r>
+        <w:rPr>
+          <w:rStyle w:val="VerbatimChar"/>
+        </w:rPr>
+        <w:t xml:space="preserve">## poly(ptratio, 3)2  24.7748     8.1216   3.050  0.00241 ** </w:t>
+      </w:r>
+      <w:r>
+        <w:br w:type="textWrapping"/>
+      </w:r>
+      <w:r>
+        <w:rPr>
+          <w:rStyle w:val="VerbatimChar"/>
+        </w:rPr>
+        <w:t xml:space="preserve">## poly(ptratio, 3)3 -22.2797     8.1216  -2.743  0.00630 ** </w:t>
+      </w:r>
+      <w:r>
+        <w:br w:type="textWrapping"/>
+      </w:r>
+      <w:r>
+        <w:rPr>
+          <w:rStyle w:val="VerbatimChar"/>
+        </w:rPr>
+        <w:t xml:space="preserve">## ---</w:t>
+      </w:r>
+      <w:r>
+        <w:br w:type="textWrapping"/>
+      </w:r>
+      <w:r>
+        <w:rPr>
+          <w:rStyle w:val="VerbatimChar"/>
+        </w:rPr>
+        <w:t xml:space="preserve">## Signif. codes:  0 '***' 0.001 '**' 0.01 '*' 0.05 '.' 0.1 ' ' 1</w:t>
+      </w:r>
+      <w:r>
+        <w:br w:type="textWrapping"/>
+      </w:r>
+      <w:r>
+        <w:rPr>
+          <w:rStyle w:val="VerbatimChar"/>
+        </w:rPr>
+        <w:t xml:space="preserve">## </w:t>
+      </w:r>
+      <w:r>
+        <w:br w:type="textWrapping"/>
+      </w:r>
+      <w:r>
+        <w:rPr>
+          <w:rStyle w:val="VerbatimChar"/>
+        </w:rPr>
+        <w:t xml:space="preserve">## Residual standard error: 8.122 on 502 degrees of freedom</w:t>
+      </w:r>
+      <w:r>
+        <w:br w:type="textWrapping"/>
+      </w:r>
+      <w:r>
+        <w:rPr>
+          <w:rStyle w:val="VerbatimChar"/>
+        </w:rPr>
+        <w:t xml:space="preserve">## Multiple R-squared:  0.1138, Adjusted R-squared:  0.1085 </w:t>
+      </w:r>
+      <w:r>
+        <w:br w:type="textWrapping"/>
+      </w:r>
+      <w:r>
+        <w:rPr>
+          <w:rStyle w:val="VerbatimChar"/>
+        </w:rPr>
+        <w:t xml:space="preserve">## F-statistic: 21.48 on 3 and 502 DF,  p-value: 4.171e-13</w:t>
+      </w:r>
+      <w:r>
+        <w:br w:type="textWrapping"/>
+      </w:r>
+      <w:r>
+        <w:rPr>
+          <w:rStyle w:val="VerbatimChar"/>
+        </w:rPr>
+        <w:t xml:space="preserve">## </w:t>
+      </w:r>
+      <w:r>
+        <w:br w:type="textWrapping"/>
+      </w:r>
+      <w:r>
+        <w:rPr>
+          <w:rStyle w:val="VerbatimChar"/>
+        </w:rPr>
+        <w:t xml:space="preserve">## </w:t>
+      </w:r>
+      <w:r>
+        <w:br w:type="textWrapping"/>
+      </w:r>
+      <w:r>
+        <w:rPr>
+          <w:rStyle w:val="VerbatimChar"/>
+        </w:rPr>
+        <w:t xml:space="preserve">## $`crim~black+poly(black, 3)`</w:t>
+      </w:r>
+      <w:r>
+        <w:br w:type="textWrapping"/>
+      </w:r>
+      <w:r>
+        <w:rPr>
+          <w:rStyle w:val="VerbatimChar"/>
+        </w:rPr>
+        <w:t xml:space="preserve">## </w:t>
+      </w:r>
+      <w:r>
+        <w:br w:type="textWrapping"/>
+      </w:r>
+      <w:r>
+        <w:rPr>
+          <w:rStyle w:val="VerbatimChar"/>
+        </w:rPr>
+        <w:t xml:space="preserve">## Call:</w:t>
+      </w:r>
+      <w:r>
+        <w:br w:type="textWrapping"/>
+      </w:r>
+      <w:r>
+        <w:rPr>
+          <w:rStyle w:val="VerbatimChar"/>
+        </w:rPr>
+        <w:t xml:space="preserve">## lm(formula = x, data = Boston)</w:t>
+      </w:r>
+      <w:r>
+        <w:br w:type="textWrapping"/>
+      </w:r>
+      <w:r>
+        <w:rPr>
+          <w:rStyle w:val="VerbatimChar"/>
+        </w:rPr>
+        <w:t xml:space="preserve">## </w:t>
+      </w:r>
+      <w:r>
+        <w:br w:type="textWrapping"/>
+      </w:r>
+      <w:r>
+        <w:rPr>
+          <w:rStyle w:val="VerbatimChar"/>
+        </w:rPr>
+        <w:t xml:space="preserve">## Residuals:</w:t>
+      </w:r>
+      <w:r>
+        <w:br w:type="textWrapping"/>
+      </w:r>
+      <w:r>
+        <w:rPr>
+          <w:rStyle w:val="VerbatimChar"/>
+        </w:rPr>
+        <w:t xml:space="preserve">##     Min      1Q  Median      3Q     Max </w:t>
+      </w:r>
+      <w:r>
+        <w:br w:type="textWrapping"/>
+      </w:r>
+      <w:r>
+        <w:rPr>
+          <w:rStyle w:val="VerbatimChar"/>
+        </w:rPr>
+        <w:t xml:space="preserve">## -13.096  -2.343  -2.128  -1.439  86.790 </w:t>
+      </w:r>
+      <w:r>
+        <w:br w:type="textWrapping"/>
+      </w:r>
+      <w:r>
+        <w:rPr>
+          <w:rStyle w:val="VerbatimChar"/>
+        </w:rPr>
+        <w:t xml:space="preserve">## </w:t>
+      </w:r>
+      <w:r>
+        <w:br w:type="textWrapping"/>
+      </w:r>
+      <w:r>
+        <w:rPr>
+          <w:rStyle w:val="VerbatimChar"/>
+        </w:rPr>
+        <w:t xml:space="preserve">## Coefficients: (1 not defined because of singularities)</w:t>
+      </w:r>
+      <w:r>
+        <w:br w:type="textWrapping"/>
+      </w:r>
+      <w:r>
+        <w:rPr>
+          <w:rStyle w:val="VerbatimChar"/>
+        </w:rPr>
+        <w:t xml:space="preserve">##                  Estimate Std. Error t value Pr(&gt;|t|)    </w:t>
+      </w:r>
+      <w:r>
+        <w:br w:type="textWrapping"/>
+      </w:r>
+      <w:r>
+        <w:rPr>
+          <w:rStyle w:val="VerbatimChar"/>
+        </w:rPr>
+        <w:t xml:space="preserve">## (Intercept)     16.553529   1.427427  11.597   &lt;2e-16 ***</w:t>
+      </w:r>
+      <w:r>
+        <w:br w:type="textWrapping"/>
+      </w:r>
+      <w:r>
+        <w:rPr>
+          <w:rStyle w:val="VerbatimChar"/>
+        </w:rPr>
+        <w:t xml:space="preserve">## black           -0.036280   0.003877  -9.357   &lt;2e-16 ***</w:t>
+      </w:r>
+      <w:r>
+        <w:br w:type="textWrapping"/>
+      </w:r>
+      <w:r>
+        <w:rPr>
+          <w:rStyle w:val="VerbatimChar"/>
+        </w:rPr>
+        <w:t xml:space="preserve">## poly(black, 3)1        NA         NA      NA       NA    </w:t>
+      </w:r>
+      <w:r>
+        <w:br w:type="textWrapping"/>
+      </w:r>
+      <w:r>
+        <w:rPr>
+          <w:rStyle w:val="VerbatimChar"/>
+        </w:rPr>
+        <w:t xml:space="preserve">## poly(black, 3)2  5.926419   7.954643   0.745    0.457    </w:t>
+      </w:r>
+      <w:r>
+        <w:br w:type="textWrapping"/>
+      </w:r>
+      <w:r>
+        <w:rPr>
+          <w:rStyle w:val="VerbatimChar"/>
+        </w:rPr>
+        <w:t xml:space="preserve">## poly(black, 3)3 -4.834565   7.954643  -0.608    0.544    </w:t>
+      </w:r>
+      <w:r>
+        <w:br w:type="textWrapping"/>
+      </w:r>
+      <w:r>
+        <w:rPr>
+          <w:rStyle w:val="VerbatimChar"/>
+        </w:rPr>
+        <w:t xml:space="preserve">## ---</w:t>
+      </w:r>
+      <w:r>
+        <w:br w:type="textWrapping"/>
+      </w:r>
+      <w:r>
+        <w:rPr>
+          <w:rStyle w:val="VerbatimChar"/>
+        </w:rPr>
+        <w:t xml:space="preserve">## Signif. codes:  0 '***' 0.001 '**' 0.01 '*' 0.05 '.' 0.1 ' ' 1</w:t>
+      </w:r>
+      <w:r>
+        <w:br w:type="textWrapping"/>
+      </w:r>
+      <w:r>
+        <w:rPr>
+          <w:rStyle w:val="VerbatimChar"/>
+        </w:rPr>
+        <w:t xml:space="preserve">## </w:t>
+      </w:r>
+      <w:r>
+        <w:br w:type="textWrapping"/>
+      </w:r>
+      <w:r>
+        <w:rPr>
+          <w:rStyle w:val="VerbatimChar"/>
+        </w:rPr>
+        <w:t xml:space="preserve">## Residual standard error: 7.955 on 502 degrees of freedom</w:t>
+      </w:r>
+      <w:r>
+        <w:br w:type="textWrapping"/>
+      </w:r>
+      <w:r>
+        <w:rPr>
+          <w:rStyle w:val="VerbatimChar"/>
+        </w:rPr>
+        <w:t xml:space="preserve">## Multiple R-squared:  0.1498, Adjusted R-squared:  0.1448 </w:t>
+      </w:r>
+      <w:r>
+        <w:br w:type="textWrapping"/>
+      </w:r>
+      <w:r>
+        <w:rPr>
+          <w:rStyle w:val="VerbatimChar"/>
+        </w:rPr>
+        <w:t xml:space="preserve">## F-statistic: 29.49 on 3 and 502 DF,  p-value: &lt; 2.2e-16</w:t>
+      </w:r>
+      <w:r>
+        <w:br w:type="textWrapping"/>
+      </w:r>
+      <w:r>
+        <w:rPr>
+          <w:rStyle w:val="VerbatimChar"/>
+        </w:rPr>
+        <w:t xml:space="preserve">## </w:t>
+      </w:r>
+      <w:r>
+        <w:br w:type="textWrapping"/>
+      </w:r>
+      <w:r>
+        <w:rPr>
+          <w:rStyle w:val="VerbatimChar"/>
+        </w:rPr>
+        <w:t xml:space="preserve">## </w:t>
+      </w:r>
+      <w:r>
+        <w:br w:type="textWrapping"/>
+      </w:r>
+      <w:r>
+        <w:rPr>
+          <w:rStyle w:val="VerbatimChar"/>
+        </w:rPr>
+        <w:t xml:space="preserve">## $`crim~lstat+poly(lstat, 3)`</w:t>
+      </w:r>
+      <w:r>
+        <w:br w:type="textWrapping"/>
+      </w:r>
+      <w:r>
+        <w:rPr>
+          <w:rStyle w:val="VerbatimChar"/>
+        </w:rPr>
+        <w:t xml:space="preserve">## </w:t>
+      </w:r>
+      <w:r>
+        <w:br w:type="textWrapping"/>
+      </w:r>
+      <w:r>
+        <w:rPr>
+          <w:rStyle w:val="VerbatimChar"/>
+        </w:rPr>
+        <w:t xml:space="preserve">## Call:</w:t>
+      </w:r>
+      <w:r>
+        <w:br w:type="textWrapping"/>
+      </w:r>
+      <w:r>
+        <w:rPr>
+          <w:rStyle w:val="VerbatimChar"/>
+        </w:rPr>
+        <w:t xml:space="preserve">## lm(formula = x, data = Boston)</w:t>
+      </w:r>
+      <w:r>
+        <w:br w:type="textWrapping"/>
+      </w:r>
+      <w:r>
+        <w:rPr>
+          <w:rStyle w:val="VerbatimChar"/>
+        </w:rPr>
+        <w:t xml:space="preserve">## </w:t>
+      </w:r>
+      <w:r>
+        <w:br w:type="textWrapping"/>
+      </w:r>
+      <w:r>
+        <w:rPr>
+          <w:rStyle w:val="VerbatimChar"/>
+        </w:rPr>
+        <w:t xml:space="preserve">## Residuals:</w:t>
+      </w:r>
+      <w:r>
+        <w:br w:type="textWrapping"/>
+      </w:r>
+      <w:r>
+        <w:rPr>
+          <w:rStyle w:val="VerbatimChar"/>
+        </w:rPr>
+        <w:t xml:space="preserve">##     Min      1Q  Median      3Q     Max </w:t>
+      </w:r>
+      <w:r>
+        <w:br w:type="textWrapping"/>
+      </w:r>
+      <w:r>
+        <w:rPr>
+          <w:rStyle w:val="VerbatimChar"/>
+        </w:rPr>
+        <w:t xml:space="preserve">## -15.234  -2.151  -0.486   0.066  83.353 </w:t>
+      </w:r>
+      <w:r>
+        <w:br w:type="textWrapping"/>
+      </w:r>
+      <w:r>
+        <w:rPr>
+          <w:rStyle w:val="VerbatimChar"/>
+        </w:rPr>
+        <w:t xml:space="preserve">## </w:t>
+      </w:r>
+      <w:r>
+        <w:br w:type="textWrapping"/>
+      </w:r>
+      <w:r>
+        <w:rPr>
+          <w:rStyle w:val="VerbatimChar"/>
+        </w:rPr>
+        <w:t xml:space="preserve">## Coefficients: (1 not defined because of singularities)</w:t>
+      </w:r>
+      <w:r>
+        <w:br w:type="textWrapping"/>
+      </w:r>
+      <w:r>
+        <w:rPr>
+          <w:rStyle w:val="VerbatimChar"/>
+        </w:rPr>
+        <w:t xml:space="preserve">##                  Estimate Std. Error t value Pr(&gt;|t|)    </w:t>
+      </w:r>
+      <w:r>
+        <w:br w:type="textWrapping"/>
+      </w:r>
+      <w:r>
+        <w:rPr>
+          <w:rStyle w:val="VerbatimChar"/>
+        </w:rPr>
+        <w:t xml:space="preserve">## (Intercept)      -3.33054    0.69059  -4.823 1.88e-06 ***</w:t>
+      </w:r>
+      <w:r>
+        <w:br w:type="textWrapping"/>
+      </w:r>
+      <w:r>
+        <w:rPr>
+          <w:rStyle w:val="VerbatimChar"/>
+        </w:rPr>
+        <w:t xml:space="preserve">## lstat             0.54880    0.04754  11.543  &lt; 2e-16 ***</w:t>
+      </w:r>
+      <w:r>
+        <w:br w:type="textWrapping"/>
+      </w:r>
+      <w:r>
+        <w:rPr>
+          <w:rStyle w:val="VerbatimChar"/>
+        </w:rPr>
+        <w:t xml:space="preserve">## poly(lstat, 3)1        NA         NA      NA       NA    </w:t>
+      </w:r>
+      <w:r>
+        <w:br w:type="textWrapping"/>
+      </w:r>
+      <w:r>
+        <w:rPr>
+          <w:rStyle w:val="VerbatimChar"/>
+        </w:rPr>
+        <w:t xml:space="preserve">## poly(lstat, 3)2  15.88816    7.62944   2.082   0.0378 *  </w:t>
+      </w:r>
+      <w:r>
+        <w:br w:type="textWrapping"/>
+      </w:r>
+      <w:r>
+        <w:rPr>
+          <w:rStyle w:val="VerbatimChar"/>
+        </w:rPr>
+        <w:t xml:space="preserve">## poly(lstat, 3)3 -11.57402    7.62944  -1.517   0.1299    </w:t>
+      </w:r>
+      <w:r>
+        <w:br w:type="textWrapping"/>
+      </w:r>
+      <w:r>
+        <w:rPr>
+          <w:rStyle w:val="VerbatimChar"/>
+        </w:rPr>
+        <w:t xml:space="preserve">## ---</w:t>
+      </w:r>
+      <w:r>
+        <w:br w:type="textWrapping"/>
+      </w:r>
+      <w:r>
+        <w:rPr>
+          <w:rStyle w:val="VerbatimChar"/>
+        </w:rPr>
+        <w:t xml:space="preserve">## Signif. codes:  0 '***' 0.001 '**' 0.01 '*' 0.05 '.' 0.1 ' ' 1</w:t>
+      </w:r>
+      <w:r>
+        <w:br w:type="textWrapping"/>
+      </w:r>
+      <w:r>
+        <w:rPr>
+          <w:rStyle w:val="VerbatimChar"/>
+        </w:rPr>
+        <w:t xml:space="preserve">## </w:t>
+      </w:r>
+      <w:r>
+        <w:br w:type="textWrapping"/>
+      </w:r>
+      <w:r>
+        <w:rPr>
+          <w:rStyle w:val="VerbatimChar"/>
+        </w:rPr>
+        <w:t xml:space="preserve">## Residual standard error: 7.629 on 502 degrees of freedom</w:t>
+      </w:r>
+      <w:r>
+        <w:br w:type="textWrapping"/>
+      </w:r>
+      <w:r>
+        <w:rPr>
+          <w:rStyle w:val="VerbatimChar"/>
+        </w:rPr>
+        <w:t xml:space="preserve">## Multiple R-squared:  0.2179, Adjusted R-squared:  0.2133 </w:t>
+      </w:r>
+      <w:r>
+        <w:br w:type="textWrapping"/>
+      </w:r>
+      <w:r>
+        <w:rPr>
+          <w:rStyle w:val="VerbatimChar"/>
+        </w:rPr>
+        <w:t xml:space="preserve">## F-statistic: 46.63 on 3 and 502 DF,  p-value: &lt; 2.2e-16</w:t>
+      </w:r>
+      <w:r>
+        <w:br w:type="textWrapping"/>
+      </w:r>
+      <w:r>
+        <w:rPr>
+          <w:rStyle w:val="VerbatimChar"/>
+        </w:rPr>
+        <w:t xml:space="preserve">## </w:t>
+      </w:r>
+      <w:r>
+        <w:br w:type="textWrapping"/>
+      </w:r>
+      <w:r>
+        <w:rPr>
+          <w:rStyle w:val="VerbatimChar"/>
+        </w:rPr>
+        <w:t xml:space="preserve">## </w:t>
+      </w:r>
+      <w:r>
+        <w:br w:type="textWrapping"/>
+      </w:r>
+      <w:r>
+        <w:rPr>
+          <w:rStyle w:val="VerbatimChar"/>
+        </w:rPr>
+        <w:t xml:space="preserve">## $`crim~medv+poly(medv, 3)`</w:t>
+      </w:r>
+      <w:r>
+        <w:br w:type="textWrapping"/>
+      </w:r>
+      <w:r>
+        <w:rPr>
+          <w:rStyle w:val="VerbatimChar"/>
+        </w:rPr>
+        <w:t xml:space="preserve">## </w:t>
+      </w:r>
+      <w:r>
+        <w:br w:type="textWrapping"/>
+      </w:r>
+      <w:r>
+        <w:rPr>
+          <w:rStyle w:val="VerbatimChar"/>
+        </w:rPr>
+        <w:t xml:space="preserve">## Call:</w:t>
+      </w:r>
+      <w:r>
+        <w:br w:type="textWrapping"/>
+      </w:r>
+      <w:r>
+        <w:rPr>
+          <w:rStyle w:val="VerbatimChar"/>
+        </w:rPr>
+        <w:t xml:space="preserve">## lm(formula = x, data = Boston)</w:t>
+      </w:r>
+      <w:r>
+        <w:br w:type="textWrapping"/>
+      </w:r>
+      <w:r>
+        <w:rPr>
+          <w:rStyle w:val="VerbatimChar"/>
+        </w:rPr>
+        <w:t xml:space="preserve">## </w:t>
+      </w:r>
+      <w:r>
+        <w:br w:type="textWrapping"/>
+      </w:r>
+      <w:r>
+        <w:rPr>
+          <w:rStyle w:val="VerbatimChar"/>
+        </w:rPr>
+        <w:t xml:space="preserve">## Residuals:</w:t>
+      </w:r>
+      <w:r>
+        <w:br w:type="textWrapping"/>
+      </w:r>
+      <w:r>
+        <w:rPr>
+          <w:rStyle w:val="VerbatimChar"/>
+        </w:rPr>
+        <w:t xml:space="preserve">##     Min      1Q  Median      3Q     Max </w:t>
+      </w:r>
+      <w:r>
+        <w:br w:type="textWrapping"/>
+      </w:r>
+      <w:r>
+        <w:rPr>
+          <w:rStyle w:val="VerbatimChar"/>
+        </w:rPr>
+        <w:t xml:space="preserve">## -24.427  -1.976  -0.437   0.439  73.655 </w:t>
+      </w:r>
+      <w:r>
+        <w:br w:type="textWrapping"/>
+      </w:r>
+      <w:r>
+        <w:rPr>
+          <w:rStyle w:val="VerbatimChar"/>
+        </w:rPr>
+        <w:t xml:space="preserve">## </w:t>
+      </w:r>
+      <w:r>
+        <w:br w:type="textWrapping"/>
+      </w:r>
+      <w:r>
+        <w:rPr>
+          <w:rStyle w:val="VerbatimChar"/>
+        </w:rPr>
+        <w:t xml:space="preserve">## Coefficients: (1 not defined because of singularities)</w:t>
+      </w:r>
+      <w:r>
+        <w:br w:type="textWrapping"/>
+      </w:r>
+      <w:r>
+        <w:rPr>
+          <w:rStyle w:val="VerbatimChar"/>
+        </w:rPr>
+        <w:t xml:space="preserve">##                 Estimate Std. Error t value Pr(&gt;|t|)    </w:t>
+      </w:r>
+      <w:r>
+        <w:br w:type="textWrapping"/>
+      </w:r>
+      <w:r>
+        <w:rPr>
+          <w:rStyle w:val="VerbatimChar"/>
+        </w:rPr>
+        <w:t xml:space="preserve">## (Intercept)     11.79654    0.77344  15.252  &lt; 2e-16 ***</w:t>
+      </w:r>
+      <w:r>
+        <w:br w:type="textWrapping"/>
+      </w:r>
+      <w:r>
+        <w:rPr>
+          <w:rStyle w:val="VerbatimChar"/>
+        </w:rPr>
+        <w:t xml:space="preserve">## medv            -0.36316    0.03178 -11.426  &lt; 2e-16 ***</w:t>
+      </w:r>
+      <w:r>
+        <w:br w:type="textWrapping"/>
+      </w:r>
+      <w:r>
+        <w:rPr>
+          <w:rStyle w:val="VerbatimChar"/>
+        </w:rPr>
+        <w:t xml:space="preserve">## poly(medv, 3)1        NA         NA      NA       NA    </w:t>
+      </w:r>
+      <w:r>
+        <w:br w:type="textWrapping"/>
+      </w:r>
+      <w:r>
+        <w:rPr>
+          <w:rStyle w:val="VerbatimChar"/>
+        </w:rPr>
+        <w:t xml:space="preserve">## poly(medv, 3)2  88.08621    6.56915  13.409  &lt; 2e-16 ***</w:t>
+      </w:r>
+      <w:r>
+        <w:br w:type="textWrapping"/>
+      </w:r>
+      <w:r>
+        <w:rPr>
+          <w:rStyle w:val="VerbatimChar"/>
+        </w:rPr>
+        <w:t xml:space="preserve">## poly(medv, 3)3 -48.03343    6.56915  -7.312 1.05e-12 ***</w:t>
+      </w:r>
+      <w:r>
+        <w:br w:type="textWrapping"/>
+      </w:r>
+      <w:r>
+        <w:rPr>
+          <w:rStyle w:val="VerbatimChar"/>
+        </w:rPr>
+        <w:t xml:space="preserve">## ---</w:t>
+      </w:r>
+      <w:r>
+        <w:br w:type="textWrapping"/>
+      </w:r>
+      <w:r>
+        <w:rPr>
+          <w:rStyle w:val="VerbatimChar"/>
+        </w:rPr>
+        <w:t xml:space="preserve">## Signif. codes:  0 '***' 0.001 '**' 0.01 '*' 0.05 '.' 0.1 ' ' 1</w:t>
+      </w:r>
+      <w:r>
+        <w:br w:type="textWrapping"/>
+      </w:r>
+      <w:r>
+        <w:rPr>
+          <w:rStyle w:val="VerbatimChar"/>
+        </w:rPr>
+        <w:t xml:space="preserve">## </w:t>
+      </w:r>
+      <w:r>
+        <w:br w:type="textWrapping"/>
+      </w:r>
+      <w:r>
+        <w:rPr>
+          <w:rStyle w:val="VerbatimChar"/>
+        </w:rPr>
+        <w:t xml:space="preserve">## Residual standard error: 6.569 on 502 degrees of freedom</w:t>
+      </w:r>
+      <w:r>
+        <w:br w:type="textWrapping"/>
+      </w:r>
+      <w:r>
+        <w:rPr>
+          <w:rStyle w:val="VerbatimChar"/>
+        </w:rPr>
+        <w:t xml:space="preserve">## Multiple R-squared:  0.4202, Adjusted R-squared:  0.4167 </w:t>
+      </w:r>
+      <w:r>
+        <w:br w:type="textWrapping"/>
+      </w:r>
+      <w:r>
+        <w:rPr>
+          <w:rStyle w:val="VerbatimChar"/>
+        </w:rPr>
+        <w:t xml:space="preserve">## F-statistic: 121.3 on 3 and 502 DF,  p-value: &lt; 2.2e-16</w:t>
+      </w:r>
+    </w:p>
+    <w:p>
+      <w:pPr>
+        <w:pStyle w:val="FirstParagraph"/>
+      </w:pPr>
+      <w:r>
+        <w:t xml:space="preserve">As can be seen in the plots below, most models had significant squared and cubed terms. The variable</w:t>
+      </w:r>
+      <w:r>
+        <w:t xml:space="preserve"> </w:t>
+      </w:r>
+      <m:oMath>
+        <m:r>
+          <m:t>b</m:t>
+        </m:r>
+        <m:r>
+          <m:t>l</m:t>
+        </m:r>
+        <m:r>
+          <m:t>a</m:t>
+        </m:r>
+        <m:r>
+          <m:t>c</m:t>
+        </m:r>
+        <m:r>
+          <m:t>k</m:t>
+        </m:r>
+      </m:oMath>
+      <w:r>
+        <w:t xml:space="preserve"> </w:t>
+      </w:r>
+      <w:r>
+        <w:t xml:space="preserve">did not have a significant quadratic or cubic term. The variables</w:t>
+      </w:r>
+      <w:r>
+        <w:t xml:space="preserve"> </w:t>
+      </w:r>
+      <m:oMath>
+        <m:r>
+          <m:t>l</m:t>
+        </m:r>
+        <m:r>
+          <m:t>s</m:t>
+        </m:r>
+        <m:r>
+          <m:t>t</m:t>
+        </m:r>
+        <m:r>
+          <m:t>a</m:t>
+        </m:r>
+        <m:r>
+          <m:t>t</m:t>
+        </m:r>
+      </m:oMath>
+      <w:r>
+        <w:t xml:space="preserve">,</w:t>
+      </w:r>
+      <w:r>
+        <w:t xml:space="preserve"> </w:t>
+      </w:r>
+      <m:oMath>
+        <m:r>
+          <m:t>r</m:t>
+        </m:r>
+        <m:r>
+          <m:t>a</m:t>
+        </m:r>
+        <m:r>
+          <m:t>d</m:t>
+        </m:r>
+      </m:oMath>
+      <w:r>
+        <w:t xml:space="preserve">,</w:t>
+      </w:r>
+      <w:r>
+        <w:t xml:space="preserve"> </w:t>
+      </w:r>
+      <m:oMath>
+        <m:r>
+          <m:t>r</m:t>
+        </m:r>
+        <m:r>
+          <m:t>m</m:t>
+        </m:r>
+      </m:oMath>
+      <w:r>
+        <w:t xml:space="preserve">,</w:t>
+      </w:r>
+      <w:r>
+        <w:t xml:space="preserve"> </w:t>
+      </w:r>
+      <m:oMath>
+        <m:r>
+          <m:t>t</m:t>
+        </m:r>
+        <m:r>
+          <m:t>a</m:t>
+        </m:r>
+        <m:r>
+          <m:t>x</m:t>
+        </m:r>
+      </m:oMath>
+      <w:r>
+        <w:t xml:space="preserve">, and</w:t>
+      </w:r>
+      <w:r>
+        <w:t xml:space="preserve"> </w:t>
+      </w:r>
+      <m:oMath>
+        <m:r>
+          <m:t>z</m:t>
+        </m:r>
+        <m:r>
+          <m:t>n</m:t>
+        </m:r>
+      </m:oMath>
+      <w:r>
+        <w:t xml:space="preserve"> </w:t>
+      </w:r>
+      <w:r>
+        <w:t xml:space="preserve">did not have significant cubic terms.</w:t>
+      </w:r>
+    </w:p>
+    <w:p>
+      <w:pPr>
+        <w:pStyle w:val="BodyText"/>
+      </w:pPr>
+      <w:r>
+        <w:drawing>
+          <wp:inline>
+            <wp:extent cx="5334000" cy="4267200"/>
+            <wp:effectExtent b="0" l="0" r="0" t="0"/>
+            <wp:docPr descr="" id="1" name="Picture"/>
+            <a:graphic>
+              <a:graphicData uri="http://schemas.openxmlformats.org/drawingml/2006/picture">
+                <pic:pic>
+                  <pic:nvPicPr>
+                    <pic:cNvPr descr="Week_3_Assignment_files/figure-docx/unnamed-chunk-13-1.png" id="0" name="Picture"/>
+                    <pic:cNvPicPr>
+                      <a:picLocks noChangeArrowheads="1" noChangeAspect="1"/>
+                    </pic:cNvPicPr>
+                  </pic:nvPicPr>
+                  <pic:blipFill>
+                    <a:blip r:embed="rId28"/>
+                    <a:stretch>
+                      <a:fillRect/>
+                    </a:stretch>
+                  </pic:blipFill>
+                  <pic:spPr bwMode="auto">
+                    <a:xfrm>
+                      <a:off x="0" y="0"/>
+                      <a:ext cx="5334000" cy="4267200"/>
+                    </a:xfrm>
+                    <a:prstGeom prst="rect">
+                      <a:avLst/>
+                    </a:prstGeom>
+                    <a:noFill/>
+                    <a:ln w="9525">
+                      <a:noFill/>
+                      <a:headEnd/>
+                      <a:tailEnd/>
+                    </a:ln>
+                  </pic:spPr>
+                </pic:pic>
+              </a:graphicData>
+            </a:graphic>
+          </wp:inline>
+        </w:drawing>
       </w:r>
     </w:p>
     <w:sectPr/>
@@ -7889,7 +11257,7 @@
     </w:lvl>
   </w:abstractNum>
   <w:abstractNum w:abstractNumId="990">
-    <w:nsid w:val="fc8c920f"/>
+    <w:nsid w:val="3620c37f"/>
     <w:multiLevelType w:val="multilevel"/>
     <w:lvl w:ilvl="0">
       <w:numFmt w:val="bullet"/>
@@ -7970,7 +11338,7 @@
     </w:lvl>
   </w:abstractNum>
   <w:abstractNum w:abstractNumId="991">
-    <w:nsid w:val="debc6407"/>
+    <w:nsid w:val="3cb6bc66"/>
     <w:multiLevelType w:val="multilevel"/>
     <w:lvl w:ilvl="0">
       <w:numFmt w:val="bullet"/>
@@ -8051,7 +11419,7 @@
     </w:lvl>
   </w:abstractNum>
   <w:abstractNum w:abstractNumId="99711">
-    <w:nsid w:val="ec8fd12a"/>
+    <w:nsid w:val="3dabfa51"/>
     <w:multiLevelType w:val="multilevel"/>
     <w:lvl w:ilvl="0">
       <w:start w:val="1"/>
@@ -8139,7 +11507,7 @@
     </w:lvl>
   </w:abstractNum>
   <w:abstractNum w:abstractNumId="99712">
-    <w:nsid w:val="2a577ab1"/>
+    <w:nsid w:val="aeb2a46f"/>
     <w:multiLevelType w:val="multilevel"/>
     <w:lvl w:ilvl="0">
       <w:start w:val="2"/>
@@ -8227,7 +11595,7 @@
     </w:lvl>
   </w:abstractNum>
   <w:abstractNum w:abstractNumId="99713">
-    <w:nsid w:val="1e6df207"/>
+    <w:nsid w:val="26651684"/>
     <w:multiLevelType w:val="multilevel"/>
     <w:lvl w:ilvl="0">
       <w:start w:val="3"/>
@@ -8315,7 +11683,7 @@
     </w:lvl>
   </w:abstractNum>
   <w:abstractNum w:abstractNumId="99714">
-    <w:nsid w:val="9d1205d5"/>
+    <w:nsid w:val="a78e5bf8"/>
     <w:multiLevelType w:val="multilevel"/>
     <w:lvl w:ilvl="0">
       <w:start w:val="4"/>
@@ -8403,7 +11771,7 @@
     </w:lvl>
   </w:abstractNum>
   <w:abstractNum w:abstractNumId="99715">
-    <w:nsid w:val="19f17e53"/>
+    <w:nsid w:val="3bdac7b0"/>
     <w:multiLevelType w:val="multilevel"/>
     <w:lvl w:ilvl="0">
       <w:start w:val="5"/>
@@ -8491,7 +11859,7 @@
     </w:lvl>
   </w:abstractNum>
   <w:abstractNum w:abstractNumId="99716">
-    <w:nsid w:val="1daf053d"/>
+    <w:nsid w:val="91fc813b"/>
     <w:multiLevelType w:val="multilevel"/>
     <w:lvl w:ilvl="0">
       <w:start w:val="6"/>
@@ -8825,6 +12193,33 @@
     </w:lvlOverride>
     <w:lvlOverride w:ilvl="6">
       <w:startOverride w:val="3"/>
+    </w:lvlOverride>
+  </w:num>
+  <w:num w:numId="1019">
+    <w:abstractNumId w:val="991"/>
+  </w:num>
+  <w:num w:numId="1020">
+    <w:abstractNumId w:val="99714"/>
+    <w:lvlOverride w:ilvl="0">
+      <w:startOverride w:val="4"/>
+    </w:lvlOverride>
+    <w:lvlOverride w:ilvl="1">
+      <w:startOverride w:val="4"/>
+    </w:lvlOverride>
+    <w:lvlOverride w:ilvl="2">
+      <w:startOverride w:val="4"/>
+    </w:lvlOverride>
+    <w:lvlOverride w:ilvl="3">
+      <w:startOverride w:val="4"/>
+    </w:lvlOverride>
+    <w:lvlOverride w:ilvl="4">
+      <w:startOverride w:val="4"/>
+    </w:lvlOverride>
+    <w:lvlOverride w:ilvl="5">
+      <w:startOverride w:val="4"/>
+    </w:lvlOverride>
+    <w:lvlOverride w:ilvl="6">
+      <w:startOverride w:val="4"/>
     </w:lvlOverride>
   </w:num>
 </w:numbering>

</xml_diff>